<commit_message>
Version cambiada Manual Coordinacion
</commit_message>
<xml_diff>
--- a/Practica_1/Manual de Coordinacion.docx
+++ b/Practica_1/Manual de Coordinacion.docx
@@ -1,6 +1,6 @@
 
 <file path=word/document.xml><?xml version="1.0" encoding="utf-8"?>
-<w:document xmlns:wpc="http://schemas.microsoft.com/office/word/2010/wordprocessingCanvas" xmlns:cx="http://schemas.microsoft.com/office/drawing/2014/chartex" xmlns:mc="http://schemas.openxmlformats.org/markup-compatibility/2006" xmlns:o="urn:schemas-microsoft-com:office:office" xmlns:r="http://schemas.openxmlformats.org/officeDocument/2006/relationships" xmlns:m="http://schemas.openxmlformats.org/officeDocument/2006/math" xmlns:v="urn:schemas-microsoft-com:vml" xmlns:wp14="http://schemas.microsoft.com/office/word/2010/wordprocessingDrawing" xmlns:wp="http://schemas.openxmlformats.org/drawingml/2006/wordprocessingDrawing" xmlns:w10="urn:schemas-microsoft-com:office:word" xmlns:w="http://schemas.openxmlformats.org/wordprocessingml/2006/main" xmlns:w14="http://schemas.microsoft.com/office/word/2010/wordml" xmlns:w15="http://schemas.microsoft.com/office/word/2012/wordml" xmlns:w16se="http://schemas.microsoft.com/office/word/2015/wordml/symex" xmlns:wpg="http://schemas.microsoft.com/office/word/2010/wordprocessingGroup" xmlns:wpi="http://schemas.microsoft.com/office/word/2010/wordprocessingInk" xmlns:wne="http://schemas.microsoft.com/office/word/2006/wordml" xmlns:wps="http://schemas.microsoft.com/office/word/2010/wordprocessingShape" mc:Ignorable="w14 w15 w16se wp14">
+<w:document xmlns:wpc="http://schemas.microsoft.com/office/word/2010/wordprocessingCanvas" xmlns:mc="http://schemas.openxmlformats.org/markup-compatibility/2006" xmlns:o="urn:schemas-microsoft-com:office:office" xmlns:r="http://schemas.openxmlformats.org/officeDocument/2006/relationships" xmlns:m="http://schemas.openxmlformats.org/officeDocument/2006/math" xmlns:v="urn:schemas-microsoft-com:vml" xmlns:wp14="http://schemas.microsoft.com/office/word/2010/wordprocessingDrawing" xmlns:wp="http://schemas.openxmlformats.org/drawingml/2006/wordprocessingDrawing" xmlns:w10="urn:schemas-microsoft-com:office:word" xmlns:w="http://schemas.openxmlformats.org/wordprocessingml/2006/main" xmlns:w14="http://schemas.microsoft.com/office/word/2010/wordml" xmlns:w15="http://schemas.microsoft.com/office/word/2012/wordml" xmlns:wpg="http://schemas.microsoft.com/office/word/2010/wordprocessingGroup" xmlns:wpi="http://schemas.microsoft.com/office/word/2010/wordprocessingInk" xmlns:wne="http://schemas.microsoft.com/office/word/2006/wordml" xmlns:wps="http://schemas.microsoft.com/office/word/2010/wordprocessingShape" mc:Ignorable="w14 w15 wp14">
   <w:body>
     <w:p>
       <w:pPr>
@@ -124,8 +124,10 @@
           <w:szCs w:val="36"/>
           <w:lang w:val="pt-PT"/>
         </w:rPr>
-        <w:t>Versión 1</w:t>
-      </w:r>
+        <w:t>Versión 2</w:t>
+      </w:r>
+      <w:bookmarkStart w:id="0" w:name="_GoBack"/>
+      <w:bookmarkEnd w:id="0"/>
     </w:p>
     <w:p>
       <w:pPr>
@@ -277,7 +279,7 @@
       <w:sdtContent>
         <w:p>
           <w:pPr>
-            <w:pStyle w:val="TtuloTDC"/>
+            <w:pStyle w:val="Cabealhodondice"/>
             <w:rPr>
               <w:lang w:val="pt-PT"/>
             </w:rPr>
@@ -285,7 +287,7 @@
         </w:p>
         <w:p>
           <w:pPr>
-            <w:pStyle w:val="TDC1"/>
+            <w:pStyle w:val="ndice1"/>
             <w:tabs>
               <w:tab w:val="right" w:leader="dot" w:pos="8494"/>
             </w:tabs>
@@ -322,7 +324,7 @@
           <w:hyperlink w:anchor="_Toc529505274" w:history="1">
             <w:r>
               <w:rPr>
-                <w:rStyle w:val="Hipervnculo"/>
+                <w:rStyle w:val="Hiperligao"/>
                 <w:rFonts w:cstheme="minorHAnsi"/>
                 <w:b/>
                 <w:noProof/>
@@ -381,7 +383,7 @@
         </w:p>
         <w:p>
           <w:pPr>
-            <w:pStyle w:val="TDC1"/>
+            <w:pStyle w:val="ndice1"/>
             <w:tabs>
               <w:tab w:val="right" w:leader="dot" w:pos="8494"/>
             </w:tabs>
@@ -394,7 +396,7 @@
           <w:hyperlink w:anchor="_Toc529505275" w:history="1">
             <w:r>
               <w:rPr>
-                <w:rStyle w:val="Hipervnculo"/>
+                <w:rStyle w:val="Hiperligao"/>
                 <w:rFonts w:cstheme="minorHAnsi"/>
                 <w:b/>
                 <w:noProof/>
@@ -453,7 +455,7 @@
         </w:p>
         <w:p>
           <w:pPr>
-            <w:pStyle w:val="TDC1"/>
+            <w:pStyle w:val="ndice1"/>
             <w:tabs>
               <w:tab w:val="right" w:leader="dot" w:pos="8494"/>
             </w:tabs>
@@ -466,7 +468,7 @@
           <w:hyperlink w:anchor="_Toc529505276" w:history="1">
             <w:r>
               <w:rPr>
-                <w:rStyle w:val="Hipervnculo"/>
+                <w:rStyle w:val="Hiperligao"/>
                 <w:rFonts w:cstheme="minorHAnsi"/>
                 <w:b/>
                 <w:noProof/>
@@ -525,7 +527,7 @@
         </w:p>
         <w:p>
           <w:pPr>
-            <w:pStyle w:val="TDC1"/>
+            <w:pStyle w:val="ndice1"/>
             <w:tabs>
               <w:tab w:val="right" w:leader="dot" w:pos="8494"/>
             </w:tabs>
@@ -538,7 +540,7 @@
           <w:hyperlink w:anchor="_Toc529505277" w:history="1">
             <w:r>
               <w:rPr>
-                <w:rStyle w:val="Hipervnculo"/>
+                <w:rStyle w:val="Hiperligao"/>
                 <w:rFonts w:cstheme="minorHAnsi"/>
                 <w:b/>
                 <w:noProof/>
@@ -597,7 +599,7 @@
         </w:p>
         <w:p>
           <w:pPr>
-            <w:pStyle w:val="TDC1"/>
+            <w:pStyle w:val="ndice1"/>
             <w:tabs>
               <w:tab w:val="right" w:leader="dot" w:pos="8494"/>
             </w:tabs>
@@ -610,7 +612,7 @@
           <w:hyperlink w:anchor="_Toc529505278" w:history="1">
             <w:r>
               <w:rPr>
-                <w:rStyle w:val="Hipervnculo"/>
+                <w:rStyle w:val="Hiperligao"/>
                 <w:rFonts w:cstheme="minorHAnsi"/>
                 <w:b/>
                 <w:noProof/>
@@ -669,7 +671,7 @@
         </w:p>
         <w:p>
           <w:pPr>
-            <w:pStyle w:val="TDC1"/>
+            <w:pStyle w:val="ndice1"/>
             <w:tabs>
               <w:tab w:val="right" w:leader="dot" w:pos="8494"/>
             </w:tabs>
@@ -682,7 +684,7 @@
           <w:hyperlink w:anchor="_Toc529505279" w:history="1">
             <w:r>
               <w:rPr>
-                <w:rStyle w:val="Hipervnculo"/>
+                <w:rStyle w:val="Hiperligao"/>
                 <w:rFonts w:cstheme="minorHAnsi"/>
                 <w:b/>
                 <w:noProof/>
@@ -741,7 +743,7 @@
         </w:p>
         <w:p>
           <w:pPr>
-            <w:pStyle w:val="TDC1"/>
+            <w:pStyle w:val="ndice1"/>
             <w:tabs>
               <w:tab w:val="right" w:leader="dot" w:pos="8494"/>
             </w:tabs>
@@ -754,7 +756,7 @@
           <w:hyperlink w:anchor="_Toc529505280" w:history="1">
             <w:r>
               <w:rPr>
-                <w:rStyle w:val="Hipervnculo"/>
+                <w:rStyle w:val="Hiperligao"/>
                 <w:rFonts w:cstheme="minorHAnsi"/>
                 <w:b/>
                 <w:noProof/>
@@ -813,7 +815,7 @@
         </w:p>
         <w:p>
           <w:pPr>
-            <w:pStyle w:val="TDC1"/>
+            <w:pStyle w:val="ndice1"/>
             <w:tabs>
               <w:tab w:val="right" w:leader="dot" w:pos="8494"/>
             </w:tabs>
@@ -826,7 +828,7 @@
           <w:hyperlink w:anchor="_Toc529505281" w:history="1">
             <w:r>
               <w:rPr>
-                <w:rStyle w:val="Hipervnculo"/>
+                <w:rStyle w:val="Hiperligao"/>
                 <w:rFonts w:cstheme="minorHAnsi"/>
                 <w:b/>
                 <w:noProof/>
@@ -885,7 +887,7 @@
         </w:p>
         <w:p>
           <w:pPr>
-            <w:pStyle w:val="TDC1"/>
+            <w:pStyle w:val="ndice1"/>
             <w:tabs>
               <w:tab w:val="right" w:leader="dot" w:pos="8494"/>
             </w:tabs>
@@ -898,7 +900,7 @@
           <w:hyperlink w:anchor="_Toc529505282" w:history="1">
             <w:r>
               <w:rPr>
-                <w:rStyle w:val="Hipervnculo"/>
+                <w:rStyle w:val="Hiperligao"/>
                 <w:rFonts w:cstheme="minorHAnsi"/>
                 <w:b/>
                 <w:noProof/>
@@ -957,7 +959,7 @@
         </w:p>
         <w:p>
           <w:pPr>
-            <w:pStyle w:val="TDC1"/>
+            <w:pStyle w:val="ndice1"/>
             <w:tabs>
               <w:tab w:val="right" w:leader="dot" w:pos="8494"/>
             </w:tabs>
@@ -970,7 +972,7 @@
           <w:hyperlink w:anchor="_Toc529505283" w:history="1">
             <w:r>
               <w:rPr>
-                <w:rStyle w:val="Hipervnculo"/>
+                <w:rStyle w:val="Hiperligao"/>
                 <w:rFonts w:cstheme="minorHAnsi"/>
                 <w:b/>
                 <w:noProof/>
@@ -1187,7 +1189,7 @@
     </w:p>
     <w:p>
       <w:pPr>
-        <w:pStyle w:val="Ttulo1"/>
+        <w:pStyle w:val="Cabealho1"/>
         <w:spacing w:before="0" w:after="160"/>
         <w:rPr>
           <w:rFonts w:asciiTheme="minorHAnsi" w:hAnsiTheme="minorHAnsi" w:cstheme="minorHAnsi"/>
@@ -1195,7 +1197,7 @@
           <w:color w:val="auto"/>
         </w:rPr>
       </w:pPr>
-      <w:bookmarkStart w:id="0" w:name="_Toc529505274"/>
+      <w:bookmarkStart w:id="1" w:name="_Toc529505274"/>
       <w:r>
         <w:rPr>
           <w:rFonts w:asciiTheme="minorHAnsi" w:hAnsiTheme="minorHAnsi" w:cstheme="minorHAnsi"/>
@@ -1205,7 +1207,7 @@
         <w:lastRenderedPageBreak/>
         <w:t>Ciclo de vida</w:t>
       </w:r>
-      <w:bookmarkEnd w:id="0"/>
+      <w:bookmarkEnd w:id="1"/>
     </w:p>
     <w:p>
       <w:pPr>
@@ -1262,44 +1264,720 @@
           <w:sz w:val="28"/>
           <w:szCs w:val="32"/>
         </w:rPr>
+        <w:t xml:space="preserve"> Scrum</w:t>
+      </w:r>
+      <w:r>
+        <w:rPr>
+          <w:sz w:val="28"/>
+          <w:szCs w:val="32"/>
+        </w:rPr>
+        <w:t xml:space="preserve"> y Kanban</w:t>
+      </w:r>
+      <w:r>
+        <w:rPr>
+          <w:sz w:val="28"/>
+          <w:szCs w:val="32"/>
+        </w:rPr>
+        <w:t>.</w:t>
+      </w:r>
+    </w:p>
+    <w:p>
+      <w:pPr>
+        <w:pStyle w:val="Cabealho1"/>
+        <w:spacing w:before="0" w:after="160"/>
+        <w:rPr>
+          <w:rFonts w:asciiTheme="minorHAnsi" w:hAnsiTheme="minorHAnsi" w:cstheme="minorHAnsi"/>
+          <w:b/>
+          <w:color w:val="auto"/>
+        </w:rPr>
+      </w:pPr>
+      <w:bookmarkStart w:id="2" w:name="_Toc529505275"/>
+      <w:r>
+        <w:rPr>
+          <w:rFonts w:asciiTheme="minorHAnsi" w:hAnsiTheme="minorHAnsi" w:cstheme="minorHAnsi"/>
+          <w:b/>
+          <w:color w:val="auto"/>
+        </w:rPr>
+        <w:t>Metodología de desarrollo</w:t>
+      </w:r>
+      <w:bookmarkEnd w:id="2"/>
+    </w:p>
+    <w:p>
+      <w:pPr>
+        <w:jc w:val="both"/>
+        <w:rPr>
+          <w:sz w:val="28"/>
+          <w:szCs w:val="32"/>
+        </w:rPr>
+      </w:pPr>
+      <w:r>
+        <w:rPr>
+          <w:sz w:val="28"/>
+          <w:szCs w:val="32"/>
+        </w:rPr>
+        <w:t>Seguiremos la metodología de desarrollo Extreme Programming. De esa forma, haremos integración y despliegue continuos; programación en pareja;</w:t>
+      </w:r>
+      <w:r>
+        <w:rPr>
+          <w:sz w:val="28"/>
+          <w:szCs w:val="32"/>
+        </w:rPr>
+        <w:t xml:space="preserve"> desarrollo basado en pru</w:t>
+      </w:r>
+      <w:r>
+        <w:rPr>
+          <w:sz w:val="28"/>
+          <w:szCs w:val="32"/>
+        </w:rPr>
+        <w:t>ebas</w:t>
+      </w:r>
+      <w:r>
+        <w:rPr>
+          <w:sz w:val="28"/>
+          <w:szCs w:val="32"/>
+        </w:rPr>
+        <w:t>, entre otros.</w:t>
+      </w:r>
+    </w:p>
+    <w:p>
+      <w:pPr>
+        <w:pStyle w:val="Cabealho1"/>
+        <w:spacing w:before="0" w:after="160"/>
+        <w:rPr>
+          <w:rFonts w:asciiTheme="minorHAnsi" w:hAnsiTheme="minorHAnsi" w:cstheme="minorHAnsi"/>
+          <w:b/>
+          <w:color w:val="auto"/>
+        </w:rPr>
+      </w:pPr>
+      <w:bookmarkStart w:id="3" w:name="_Toc529505276"/>
+      <w:r>
+        <w:rPr>
+          <w:rFonts w:asciiTheme="minorHAnsi" w:hAnsiTheme="minorHAnsi" w:cstheme="minorHAnsi"/>
+          <w:b/>
+          <w:color w:val="auto"/>
+        </w:rPr>
+        <w:t>Recursos Software Desarrollo</w:t>
+      </w:r>
+      <w:bookmarkEnd w:id="3"/>
+    </w:p>
+    <w:p>
+      <w:pPr>
+        <w:jc w:val="both"/>
+        <w:rPr>
+          <w:sz w:val="28"/>
+          <w:szCs w:val="32"/>
+        </w:rPr>
+      </w:pPr>
+      <w:r>
+        <w:rPr>
+          <w:sz w:val="28"/>
+          <w:szCs w:val="32"/>
+        </w:rPr>
+        <w:t xml:space="preserve">Usaremos el IDE Visual Studio Code </w:t>
+      </w:r>
+      <w:r>
+        <w:rPr>
+          <w:sz w:val="28"/>
+          <w:szCs w:val="32"/>
+        </w:rPr>
+        <w:t xml:space="preserve">tanto </w:t>
+      </w:r>
+      <w:r>
+        <w:rPr>
+          <w:sz w:val="28"/>
+          <w:szCs w:val="32"/>
+        </w:rPr>
+        <w:t>para desarrollar el back-end en N</w:t>
+      </w:r>
+      <w:r>
+        <w:rPr>
+          <w:sz w:val="28"/>
+          <w:szCs w:val="32"/>
+        </w:rPr>
+        <w:t>ode.js; como</w:t>
+      </w:r>
+      <w:r>
+        <w:rPr>
+          <w:sz w:val="28"/>
+          <w:szCs w:val="32"/>
+        </w:rPr>
+        <w:t xml:space="preserve"> también el front-end en Angular</w:t>
+      </w:r>
+      <w:r>
+        <w:rPr>
+          <w:sz w:val="28"/>
+          <w:szCs w:val="32"/>
+        </w:rPr>
+        <w:t xml:space="preserve"> 2 y NativeScript</w:t>
+      </w:r>
+      <w:r>
+        <w:rPr>
+          <w:sz w:val="28"/>
+          <w:szCs w:val="32"/>
+        </w:rPr>
+        <w:t>.</w:t>
+      </w:r>
+    </w:p>
+    <w:p>
+      <w:pPr>
+        <w:jc w:val="both"/>
+        <w:rPr>
+          <w:sz w:val="28"/>
+          <w:szCs w:val="32"/>
+        </w:rPr>
+      </w:pPr>
+      <w:r>
+        <w:rPr>
+          <w:sz w:val="28"/>
+          <w:szCs w:val="32"/>
+        </w:rPr>
+        <w:t>Para las bases de datos, usaremos MongoDB y el IDE Robo 3T.</w:t>
+      </w:r>
+    </w:p>
+    <w:p>
+      <w:pPr>
+        <w:jc w:val="both"/>
+        <w:rPr>
+          <w:sz w:val="28"/>
+          <w:szCs w:val="32"/>
+        </w:rPr>
+      </w:pPr>
+      <w:r>
+        <w:rPr>
+          <w:sz w:val="28"/>
+          <w:szCs w:val="32"/>
+        </w:rPr>
+        <w:t>La herramienta de despliegue será Jenkins.</w:t>
+      </w:r>
+    </w:p>
+    <w:p>
+      <w:pPr>
+        <w:jc w:val="both"/>
+        <w:rPr>
+          <w:sz w:val="28"/>
+          <w:szCs w:val="32"/>
+        </w:rPr>
+      </w:pPr>
+      <w:r>
+        <w:rPr>
+          <w:sz w:val="28"/>
+          <w:szCs w:val="32"/>
+        </w:rPr>
+        <w:t>Usaremos Chef para orquestar las máquinas virtuales necesarias.</w:t>
+      </w:r>
+    </w:p>
+    <w:p>
+      <w:pPr>
+        <w:pStyle w:val="Cabealho1"/>
+        <w:spacing w:before="0" w:after="160"/>
+        <w:rPr>
+          <w:rFonts w:asciiTheme="minorHAnsi" w:hAnsiTheme="minorHAnsi" w:cstheme="minorHAnsi"/>
+          <w:b/>
+          <w:color w:val="auto"/>
+        </w:rPr>
+      </w:pPr>
+      <w:bookmarkStart w:id="4" w:name="_Toc529505277"/>
+      <w:r>
+        <w:rPr>
+          <w:rFonts w:asciiTheme="minorHAnsi" w:hAnsiTheme="minorHAnsi" w:cstheme="minorHAnsi"/>
+          <w:b/>
+          <w:color w:val="auto"/>
+        </w:rPr>
+        <w:t>Organ</w:t>
+      </w:r>
+      <w:r>
+        <w:rPr>
+          <w:rFonts w:asciiTheme="minorHAnsi" w:hAnsiTheme="minorHAnsi" w:cstheme="minorHAnsi"/>
+          <w:b/>
+          <w:color w:val="auto"/>
+        </w:rPr>
+        <w:t>ización del equipo de trabajo (e</w:t>
+      </w:r>
+      <w:r>
+        <w:rPr>
+          <w:rFonts w:asciiTheme="minorHAnsi" w:hAnsiTheme="minorHAnsi" w:cstheme="minorHAnsi"/>
+          <w:b/>
+          <w:color w:val="auto"/>
+        </w:rPr>
+        <w:t>structura, normas)</w:t>
+      </w:r>
+      <w:bookmarkEnd w:id="4"/>
+    </w:p>
+    <w:p>
+      <w:pPr>
+        <w:jc w:val="both"/>
+        <w:rPr>
+          <w:sz w:val="28"/>
+          <w:szCs w:val="32"/>
+        </w:rPr>
+      </w:pPr>
+      <w:r>
+        <w:rPr>
+          <w:sz w:val="28"/>
+          <w:szCs w:val="32"/>
+        </w:rPr>
+        <w:t xml:space="preserve">Una vez que se seguirá el marco de desarrollo Scrum, </w:t>
+      </w:r>
+      <w:r>
+        <w:rPr>
+          <w:sz w:val="28"/>
+          <w:szCs w:val="32"/>
+        </w:rPr>
+        <w:t>habrán 3 células de trabajo: una</w:t>
+      </w:r>
+      <w:r>
+        <w:rPr>
+          <w:sz w:val="28"/>
+          <w:szCs w:val="32"/>
+        </w:rPr>
+        <w:t xml:space="preserve"> para las bases de datos; otra para el back-end; y una tercera para el front-end, con tamaño entre 3 a 9 personas.</w:t>
+      </w:r>
+      <w:r>
+        <w:rPr>
+          <w:sz w:val="28"/>
+          <w:szCs w:val="32"/>
+        </w:rPr>
+        <w:t xml:space="preserve"> Cada célula tendrá un Scrum Master y un Product Owner, todos los restantes miembros de las células </w:t>
+      </w:r>
+      <w:r>
+        <w:rPr>
+          <w:sz w:val="28"/>
+          <w:szCs w:val="32"/>
+        </w:rPr>
+        <w:t>serán Developers.</w:t>
+      </w:r>
+    </w:p>
+    <w:p>
+      <w:pPr>
+        <w:jc w:val="both"/>
+        <w:rPr>
+          <w:sz w:val="28"/>
+          <w:szCs w:val="32"/>
+        </w:rPr>
+      </w:pPr>
+      <w:r>
+        <w:rPr>
+          <w:sz w:val="28"/>
+          <w:szCs w:val="32"/>
+        </w:rPr>
+        <w:t xml:space="preserve">Usaremos Trello para crear los tableros Kanban y gestionar </w:t>
+      </w:r>
+      <w:r>
+        <w:rPr>
+          <w:sz w:val="28"/>
+          <w:szCs w:val="32"/>
+        </w:rPr>
+        <w:t>las</w:t>
+      </w:r>
+      <w:r>
+        <w:rPr>
+          <w:sz w:val="28"/>
+          <w:szCs w:val="32"/>
+        </w:rPr>
+        <w:t xml:space="preserve"> historias de usuario y el Product Backlog de Scrum.</w:t>
+      </w:r>
+    </w:p>
+    <w:p>
+      <w:pPr>
+        <w:pStyle w:val="Cabealho1"/>
+        <w:spacing w:before="0" w:after="160"/>
+        <w:rPr>
+          <w:rFonts w:asciiTheme="minorHAnsi" w:hAnsiTheme="minorHAnsi" w:cstheme="minorHAnsi"/>
+          <w:b/>
+          <w:color w:val="auto"/>
+        </w:rPr>
+      </w:pPr>
+      <w:bookmarkStart w:id="5" w:name="_Toc529505278"/>
+      <w:r>
+        <w:rPr>
+          <w:rFonts w:asciiTheme="minorHAnsi" w:hAnsiTheme="minorHAnsi" w:cstheme="minorHAnsi"/>
+          <w:b/>
+          <w:color w:val="auto"/>
+        </w:rPr>
+        <w:t>Herramientas para comunicaciones en el equipo de trabajo</w:t>
+      </w:r>
+      <w:bookmarkEnd w:id="5"/>
+    </w:p>
+    <w:p>
+      <w:pPr>
+        <w:jc w:val="both"/>
+        <w:rPr>
+          <w:sz w:val="28"/>
+          <w:szCs w:val="32"/>
+        </w:rPr>
+      </w:pPr>
+      <w:r>
+        <w:rPr>
+          <w:sz w:val="28"/>
+          <w:szCs w:val="32"/>
+        </w:rPr>
+        <w:t>Usaremos grupos en Slack para comunicación continua</w:t>
+      </w:r>
+      <w:r>
+        <w:rPr>
+          <w:sz w:val="28"/>
+          <w:szCs w:val="32"/>
+        </w:rPr>
+        <w:t xml:space="preserve"> e intercambio de ficheros dentro del equipo</w:t>
+      </w:r>
+      <w:r>
+        <w:rPr>
+          <w:sz w:val="28"/>
+          <w:szCs w:val="32"/>
+        </w:rPr>
+        <w:t xml:space="preserve">; </w:t>
+      </w:r>
+      <w:r>
+        <w:rPr>
+          <w:sz w:val="28"/>
+          <w:szCs w:val="32"/>
+        </w:rPr>
+        <w:t>correo electrónico para comunicación</w:t>
+      </w:r>
+      <w:r>
+        <w:rPr>
+          <w:sz w:val="28"/>
+          <w:szCs w:val="32"/>
+        </w:rPr>
+        <w:t xml:space="preserve"> escrita e intercambio de ficheros</w:t>
+      </w:r>
+      <w:r>
+        <w:rPr>
+          <w:sz w:val="28"/>
+          <w:szCs w:val="32"/>
+        </w:rPr>
+        <w:t xml:space="preserve"> entre equip</w:t>
+      </w:r>
+      <w:r>
+        <w:rPr>
+          <w:sz w:val="28"/>
+          <w:szCs w:val="32"/>
+        </w:rPr>
+        <w:t>os; y</w:t>
+      </w:r>
+      <w:r>
+        <w:rPr>
+          <w:sz w:val="28"/>
+          <w:szCs w:val="32"/>
+        </w:rPr>
+        <w:t xml:space="preserve"> Skype para videollamadas entre equipos.</w:t>
+      </w:r>
+    </w:p>
+    <w:p>
+      <w:pPr>
+        <w:pStyle w:val="Cabealho1"/>
+        <w:spacing w:before="0" w:after="160"/>
+        <w:rPr>
+          <w:rFonts w:asciiTheme="minorHAnsi" w:hAnsiTheme="minorHAnsi" w:cstheme="minorHAnsi"/>
+          <w:b/>
+          <w:color w:val="auto"/>
+        </w:rPr>
+      </w:pPr>
+      <w:bookmarkStart w:id="6" w:name="_Toc529505279"/>
+      <w:r>
+        <w:rPr>
+          <w:rFonts w:asciiTheme="minorHAnsi" w:hAnsiTheme="minorHAnsi" w:cstheme="minorHAnsi"/>
+          <w:b/>
+          <w:color w:val="auto"/>
+        </w:rPr>
+        <w:t>Relaciones con el cliente (entrevistas, reuniones, revisiones, …)</w:t>
+      </w:r>
+      <w:bookmarkEnd w:id="6"/>
+    </w:p>
+    <w:p>
+      <w:pPr>
+        <w:jc w:val="both"/>
+        <w:rPr>
+          <w:sz w:val="28"/>
+          <w:szCs w:val="32"/>
+        </w:rPr>
+      </w:pPr>
+      <w:r>
+        <w:rPr>
+          <w:sz w:val="28"/>
+          <w:szCs w:val="32"/>
+        </w:rPr>
+        <w:t>En el fin de cada sprint, el cliente estará presente en el “Sprint Review” de modo a ser informado de los avances en el proyecto</w:t>
+      </w:r>
+      <w:r>
+        <w:rPr>
+          <w:sz w:val="28"/>
+          <w:szCs w:val="32"/>
+        </w:rPr>
+        <w:t xml:space="preserve"> y dar su retroalimentación del proyecto a los equipos de desarrollo.</w:t>
+      </w:r>
+      <w:r>
+        <w:rPr>
+          <w:sz w:val="28"/>
+          <w:szCs w:val="32"/>
+        </w:rPr>
+        <w:t xml:space="preserve"> El cliente tendrá </w:t>
+      </w:r>
+      <w:r>
+        <w:rPr>
+          <w:sz w:val="28"/>
+          <w:szCs w:val="32"/>
+        </w:rPr>
+        <w:lastRenderedPageBreak/>
+        <w:t>también acceso sólo de lectura a los tableros Kanban, historias de usuario y el Product Backlog creados el Trello por todos los equipos de trabajo.</w:t>
+      </w:r>
+    </w:p>
+    <w:p>
+      <w:pPr>
+        <w:pStyle w:val="Cabealho1"/>
+        <w:spacing w:before="0" w:after="160"/>
+        <w:rPr>
+          <w:rFonts w:asciiTheme="minorHAnsi" w:hAnsiTheme="minorHAnsi" w:cstheme="minorHAnsi"/>
+          <w:b/>
+          <w:color w:val="auto"/>
+        </w:rPr>
+      </w:pPr>
+      <w:bookmarkStart w:id="7" w:name="_Toc529505280"/>
+      <w:r>
+        <w:rPr>
+          <w:rFonts w:asciiTheme="minorHAnsi" w:hAnsiTheme="minorHAnsi" w:cstheme="minorHAnsi"/>
+          <w:b/>
+          <w:color w:val="auto"/>
+        </w:rPr>
+        <w:t>Estándares de documentación</w:t>
+      </w:r>
+      <w:bookmarkEnd w:id="7"/>
+    </w:p>
+    <w:p>
+      <w:pPr>
+        <w:jc w:val="both"/>
+        <w:rPr>
+          <w:sz w:val="28"/>
+          <w:szCs w:val="32"/>
+        </w:rPr>
+      </w:pPr>
+      <w:r>
+        <w:rPr>
+          <w:sz w:val="28"/>
+          <w:szCs w:val="32"/>
+        </w:rPr>
+        <w:t>Cada acta</w:t>
+      </w:r>
+      <w:r>
+        <w:rPr>
+          <w:sz w:val="28"/>
+          <w:szCs w:val="32"/>
+        </w:rPr>
+        <w:t xml:space="preserve"> producida después de </w:t>
+      </w:r>
+      <w:r>
+        <w:rPr>
+          <w:sz w:val="28"/>
+          <w:szCs w:val="32"/>
+        </w:rPr>
+        <w:t>un “Sprint Review”</w:t>
+      </w:r>
+      <w:r>
+        <w:rPr>
+          <w:sz w:val="28"/>
+          <w:szCs w:val="32"/>
+        </w:rPr>
+        <w:t xml:space="preserve"> del proyecto deberá tener la firma de</w:t>
+      </w:r>
+      <w:r>
+        <w:rPr>
+          <w:sz w:val="28"/>
+          <w:szCs w:val="32"/>
+        </w:rPr>
+        <w:t>,</w:t>
+      </w:r>
+      <w:r>
+        <w:rPr>
+          <w:sz w:val="28"/>
+          <w:szCs w:val="32"/>
+        </w:rPr>
+        <w:t xml:space="preserve"> al menos</w:t>
+      </w:r>
+      <w:r>
+        <w:rPr>
+          <w:sz w:val="28"/>
+          <w:szCs w:val="32"/>
+        </w:rPr>
+        <w:t>,</w:t>
+      </w:r>
+      <w:r>
+        <w:rPr>
+          <w:sz w:val="28"/>
+          <w:szCs w:val="32"/>
+        </w:rPr>
+        <w:t xml:space="preserve"> un representativo del cliente e uno de cada equipo de trabajo.</w:t>
+      </w:r>
+    </w:p>
+    <w:p>
+      <w:pPr>
+        <w:pStyle w:val="Cabealho1"/>
+        <w:spacing w:before="0" w:after="160"/>
+        <w:rPr>
+          <w:rFonts w:asciiTheme="minorHAnsi" w:hAnsiTheme="minorHAnsi" w:cstheme="minorHAnsi"/>
+          <w:b/>
+          <w:color w:val="auto"/>
+        </w:rPr>
+      </w:pPr>
+      <w:bookmarkStart w:id="8" w:name="_Toc529505281"/>
+      <w:r>
+        <w:rPr>
+          <w:rFonts w:asciiTheme="minorHAnsi" w:hAnsiTheme="minorHAnsi" w:cstheme="minorHAnsi"/>
+          <w:b/>
+          <w:color w:val="auto"/>
+        </w:rPr>
+        <w:t>Estándares de código</w:t>
+      </w:r>
+      <w:bookmarkEnd w:id="8"/>
+    </w:p>
+    <w:p>
+      <w:pPr>
+        <w:jc w:val="both"/>
+        <w:rPr>
+          <w:sz w:val="28"/>
+          <w:szCs w:val="32"/>
+        </w:rPr>
+      </w:pPr>
+      <w:r>
+        <w:rPr>
+          <w:sz w:val="28"/>
+          <w:szCs w:val="32"/>
+        </w:rPr>
+        <w:t xml:space="preserve">Todo el código será escrito en inglés, se utilizará las recomendaciones sobre código limpio, la cual busca que el código sea lo más expresivo posible, es decir que las funciones y las variables </w:t>
+      </w:r>
+      <w:r>
+        <w:rPr>
+          <w:sz w:val="28"/>
+          <w:szCs w:val="32"/>
+        </w:rPr>
+        <w:t>digan para que existen y porque existen, y solamente escribir comentarios cuando sea necesario.</w:t>
+      </w:r>
+    </w:p>
+    <w:p>
+      <w:pPr>
+        <w:pStyle w:val="Cabealho1"/>
+        <w:spacing w:before="0" w:after="160"/>
+        <w:rPr>
+          <w:rFonts w:asciiTheme="minorHAnsi" w:hAnsiTheme="minorHAnsi" w:cstheme="minorHAnsi"/>
+          <w:b/>
+          <w:color w:val="auto"/>
+        </w:rPr>
+      </w:pPr>
+      <w:bookmarkStart w:id="9" w:name="_Toc529505282"/>
+      <w:r>
+        <w:rPr>
+          <w:rFonts w:asciiTheme="minorHAnsi" w:hAnsiTheme="minorHAnsi" w:cstheme="minorHAnsi"/>
+          <w:b/>
+          <w:color w:val="auto"/>
+        </w:rPr>
+        <w:t>Control de versiones (método y herramientas)</w:t>
+      </w:r>
+      <w:bookmarkEnd w:id="9"/>
+    </w:p>
+    <w:p>
+      <w:pPr>
+        <w:jc w:val="both"/>
+        <w:rPr>
+          <w:sz w:val="28"/>
+          <w:szCs w:val="32"/>
+        </w:rPr>
+      </w:pPr>
+      <w:r>
+        <w:rPr>
+          <w:sz w:val="28"/>
+          <w:szCs w:val="32"/>
+        </w:rPr>
+        <w:t>Usaremos GitHub como herramienta principal de control de versiones. La rama “master” estará reservada al código final, esto es, más estable y probado; se subirá código a esa rama mediante</w:t>
+      </w:r>
+      <w:r>
+        <w:rPr>
+          <w:sz w:val="28"/>
+          <w:szCs w:val="32"/>
+        </w:rPr>
+        <w:t xml:space="preserve"> la técnica de integración continua mediante “</w:t>
+      </w:r>
+      <w:r>
+        <w:rPr>
+          <w:sz w:val="28"/>
+          <w:szCs w:val="32"/>
+        </w:rPr>
+        <w:t xml:space="preserve">pull requests” que serán aceptados después de </w:t>
+      </w:r>
+      <w:r>
+        <w:rPr>
+          <w:sz w:val="28"/>
+          <w:szCs w:val="32"/>
+        </w:rPr>
+        <w:t>que se ejecuten los test</w:t>
+      </w:r>
+      <w:r>
+        <w:rPr>
+          <w:sz w:val="28"/>
+          <w:szCs w:val="32"/>
+        </w:rPr>
+        <w:t>s</w:t>
+      </w:r>
+      <w:r>
+        <w:rPr>
+          <w:sz w:val="28"/>
+          <w:szCs w:val="32"/>
+        </w:rPr>
+        <w:t xml:space="preserve"> automatizados y después que dos miembros del equipo lo aprueben</w:t>
+      </w:r>
+      <w:r>
+        <w:rPr>
+          <w:sz w:val="28"/>
+          <w:szCs w:val="32"/>
+        </w:rPr>
+        <w:t>.</w:t>
+      </w:r>
+      <w:r>
+        <w:rPr>
+          <w:sz w:val="28"/>
+          <w:szCs w:val="32"/>
+        </w:rPr>
         <w:t xml:space="preserve"> </w:t>
       </w:r>
-      <w:proofErr w:type="spellStart"/>
-      <w:r>
-        <w:rPr>
-          <w:sz w:val="28"/>
-          <w:szCs w:val="32"/>
-        </w:rPr>
-        <w:t>Scrum</w:t>
-      </w:r>
-      <w:proofErr w:type="spellEnd"/>
-      <w:r>
-        <w:rPr>
-          <w:sz w:val="28"/>
-          <w:szCs w:val="32"/>
-        </w:rPr>
-        <w:t xml:space="preserve"> y </w:t>
-      </w:r>
-      <w:proofErr w:type="spellStart"/>
-      <w:r>
-        <w:rPr>
-          <w:sz w:val="28"/>
-          <w:szCs w:val="32"/>
-        </w:rPr>
-        <w:t>Kanban</w:t>
-      </w:r>
-      <w:proofErr w:type="spellEnd"/>
-      <w:r>
-        <w:rPr>
-          <w:sz w:val="28"/>
-          <w:szCs w:val="32"/>
-        </w:rPr>
-        <w:t>.</w:t>
-      </w:r>
-    </w:p>
-    <w:p>
-      <w:pPr>
-        <w:pStyle w:val="Ttulo1"/>
+    </w:p>
+    <w:p>
+      <w:pPr>
+        <w:jc w:val="both"/>
+        <w:rPr>
+          <w:sz w:val="28"/>
+          <w:szCs w:val="32"/>
+        </w:rPr>
+      </w:pPr>
+      <w:r>
+        <w:rPr>
+          <w:sz w:val="28"/>
+          <w:szCs w:val="32"/>
+        </w:rPr>
+        <w:t>Se realizará</w:t>
+      </w:r>
+      <w:r>
+        <w:rPr>
+          <w:sz w:val="28"/>
+          <w:szCs w:val="32"/>
+        </w:rPr>
+        <w:t xml:space="preserve"> un “feature branch”</w:t>
+      </w:r>
+      <w:r>
+        <w:rPr>
+          <w:sz w:val="28"/>
+          <w:szCs w:val="32"/>
+        </w:rPr>
+        <w:t>,</w:t>
+      </w:r>
+      <w:r>
+        <w:rPr>
+          <w:sz w:val="28"/>
+          <w:szCs w:val="32"/>
+        </w:rPr>
+        <w:t xml:space="preserve"> es decir por cada “Feature” o bug del software se creara una rama. </w:t>
+      </w:r>
+    </w:p>
+    <w:p>
+      <w:pPr>
+        <w:pStyle w:val="Cabealho1"/>
         <w:spacing w:before="0" w:after="160"/>
         <w:rPr>
           <w:rFonts w:asciiTheme="minorHAnsi" w:hAnsiTheme="minorHAnsi" w:cstheme="minorHAnsi"/>
@@ -1307,16 +1985,16 @@
           <w:color w:val="auto"/>
         </w:rPr>
       </w:pPr>
-      <w:bookmarkStart w:id="1" w:name="_Toc529505275"/>
+      <w:bookmarkStart w:id="10" w:name="_Toc529505283"/>
       <w:r>
         <w:rPr>
           <w:rFonts w:asciiTheme="minorHAnsi" w:hAnsiTheme="minorHAnsi" w:cstheme="minorHAnsi"/>
           <w:b/>
           <w:color w:val="auto"/>
         </w:rPr>
-        <w:t>Metodología de desarrollo</w:t>
-      </w:r>
-      <w:bookmarkEnd w:id="1"/>
+        <w:t>Gestión de calidad (proceso y herramientas)</w:t>
+      </w:r>
+      <w:bookmarkEnd w:id="10"/>
     </w:p>
     <w:p>
       <w:pPr>
@@ -1331,1189 +2009,7 @@
           <w:sz w:val="28"/>
           <w:szCs w:val="32"/>
         </w:rPr>
-        <w:t xml:space="preserve">Seguiremos la metodología de desarrollo Extreme </w:t>
-      </w:r>
-      <w:proofErr w:type="spellStart"/>
-      <w:r>
-        <w:rPr>
-          <w:sz w:val="28"/>
-          <w:szCs w:val="32"/>
-        </w:rPr>
-        <w:t>Programming</w:t>
-      </w:r>
-      <w:proofErr w:type="spellEnd"/>
-      <w:r>
-        <w:rPr>
-          <w:sz w:val="28"/>
-          <w:szCs w:val="32"/>
-        </w:rPr>
-        <w:t>. De esa forma, haremos integración y despliegue continuos; programación en pareja;</w:t>
-      </w:r>
-      <w:r>
-        <w:rPr>
-          <w:sz w:val="28"/>
-          <w:szCs w:val="32"/>
-        </w:rPr>
-        <w:t xml:space="preserve"> desarrollo basado en pru</w:t>
-      </w:r>
-      <w:r>
-        <w:rPr>
-          <w:sz w:val="28"/>
-          <w:szCs w:val="32"/>
-        </w:rPr>
-        <w:t>ebas</w:t>
-      </w:r>
-      <w:r>
-        <w:rPr>
-          <w:sz w:val="28"/>
-          <w:szCs w:val="32"/>
-        </w:rPr>
-        <w:t>, entre otros.</w:t>
-      </w:r>
-    </w:p>
-    <w:p>
-      <w:pPr>
-        <w:pStyle w:val="Ttulo1"/>
-        <w:spacing w:before="0" w:after="160"/>
-        <w:rPr>
-          <w:rFonts w:asciiTheme="minorHAnsi" w:hAnsiTheme="minorHAnsi" w:cstheme="minorHAnsi"/>
-          <w:b/>
-          <w:color w:val="auto"/>
-        </w:rPr>
-      </w:pPr>
-      <w:bookmarkStart w:id="2" w:name="_Toc529505276"/>
-      <w:r>
-        <w:rPr>
-          <w:rFonts w:asciiTheme="minorHAnsi" w:hAnsiTheme="minorHAnsi" w:cstheme="minorHAnsi"/>
-          <w:b/>
-          <w:color w:val="auto"/>
-        </w:rPr>
-        <w:t>Recursos Software Desarrollo</w:t>
-      </w:r>
-      <w:bookmarkEnd w:id="2"/>
-    </w:p>
-    <w:p>
-      <w:pPr>
-        <w:jc w:val="both"/>
-        <w:rPr>
-          <w:sz w:val="28"/>
-          <w:szCs w:val="32"/>
-        </w:rPr>
-      </w:pPr>
-      <w:r>
-        <w:rPr>
-          <w:sz w:val="28"/>
-          <w:szCs w:val="32"/>
-        </w:rPr>
-        <w:t xml:space="preserve">Usaremos el IDE Visual Studio </w:t>
-      </w:r>
-      <w:proofErr w:type="spellStart"/>
-      <w:r>
-        <w:rPr>
-          <w:sz w:val="28"/>
-          <w:szCs w:val="32"/>
-        </w:rPr>
-        <w:t>Code</w:t>
-      </w:r>
-      <w:proofErr w:type="spellEnd"/>
-      <w:r>
-        <w:rPr>
-          <w:sz w:val="28"/>
-          <w:szCs w:val="32"/>
-        </w:rPr>
-        <w:t xml:space="preserve"> </w:t>
-      </w:r>
-      <w:r>
-        <w:rPr>
-          <w:sz w:val="28"/>
-          <w:szCs w:val="32"/>
-        </w:rPr>
-        <w:t xml:space="preserve">tanto </w:t>
-      </w:r>
-      <w:r>
-        <w:rPr>
-          <w:sz w:val="28"/>
-          <w:szCs w:val="32"/>
-        </w:rPr>
-        <w:t>para desarrollar el back-</w:t>
-      </w:r>
-      <w:proofErr w:type="spellStart"/>
-      <w:r>
-        <w:rPr>
-          <w:sz w:val="28"/>
-          <w:szCs w:val="32"/>
-        </w:rPr>
-        <w:t>end</w:t>
-      </w:r>
-      <w:proofErr w:type="spellEnd"/>
-      <w:r>
-        <w:rPr>
-          <w:sz w:val="28"/>
-          <w:szCs w:val="32"/>
-        </w:rPr>
-        <w:t xml:space="preserve"> en N</w:t>
-      </w:r>
-      <w:r>
-        <w:rPr>
-          <w:sz w:val="28"/>
-          <w:szCs w:val="32"/>
-        </w:rPr>
-        <w:t>ode.js; como</w:t>
-      </w:r>
-      <w:r>
-        <w:rPr>
-          <w:sz w:val="28"/>
-          <w:szCs w:val="32"/>
-        </w:rPr>
-        <w:t xml:space="preserve"> también el </w:t>
-      </w:r>
-      <w:proofErr w:type="spellStart"/>
-      <w:r>
-        <w:rPr>
-          <w:sz w:val="28"/>
-          <w:szCs w:val="32"/>
-        </w:rPr>
-        <w:t>front-end</w:t>
-      </w:r>
-      <w:proofErr w:type="spellEnd"/>
-      <w:r>
-        <w:rPr>
-          <w:sz w:val="28"/>
-          <w:szCs w:val="32"/>
-        </w:rPr>
-        <w:t xml:space="preserve"> en Angular</w:t>
-      </w:r>
-      <w:r>
-        <w:rPr>
-          <w:sz w:val="28"/>
-          <w:szCs w:val="32"/>
-        </w:rPr>
-        <w:t xml:space="preserve"> 2 y </w:t>
-      </w:r>
-      <w:proofErr w:type="spellStart"/>
-      <w:r>
-        <w:rPr>
-          <w:sz w:val="28"/>
-          <w:szCs w:val="32"/>
-        </w:rPr>
-        <w:t>NativeScript</w:t>
-      </w:r>
-      <w:proofErr w:type="spellEnd"/>
-      <w:r>
-        <w:rPr>
-          <w:sz w:val="28"/>
-          <w:szCs w:val="32"/>
-        </w:rPr>
-        <w:t>.</w:t>
-      </w:r>
-    </w:p>
-    <w:p>
-      <w:pPr>
-        <w:jc w:val="both"/>
-        <w:rPr>
-          <w:sz w:val="28"/>
-          <w:szCs w:val="32"/>
-        </w:rPr>
-      </w:pPr>
-      <w:r>
-        <w:rPr>
-          <w:sz w:val="28"/>
-          <w:szCs w:val="32"/>
-        </w:rPr>
-        <w:t xml:space="preserve">Para las bases de datos, usaremos </w:t>
-      </w:r>
-      <w:proofErr w:type="spellStart"/>
-      <w:r>
-        <w:rPr>
-          <w:sz w:val="28"/>
-          <w:szCs w:val="32"/>
-        </w:rPr>
-        <w:t>MongoDB</w:t>
-      </w:r>
-      <w:proofErr w:type="spellEnd"/>
-      <w:r>
-        <w:rPr>
-          <w:sz w:val="28"/>
-          <w:szCs w:val="32"/>
-        </w:rPr>
-        <w:t xml:space="preserve"> y el IDE Robo 3T.</w:t>
-      </w:r>
-    </w:p>
-    <w:p>
-      <w:pPr>
-        <w:jc w:val="both"/>
-        <w:rPr>
-          <w:sz w:val="28"/>
-          <w:szCs w:val="32"/>
-        </w:rPr>
-      </w:pPr>
-      <w:r>
-        <w:rPr>
-          <w:sz w:val="28"/>
-          <w:szCs w:val="32"/>
-        </w:rPr>
-        <w:t>La herramienta de despliegue será Jenkins.</w:t>
-      </w:r>
-    </w:p>
-    <w:p>
-      <w:pPr>
-        <w:jc w:val="both"/>
-        <w:rPr>
-          <w:sz w:val="28"/>
-          <w:szCs w:val="32"/>
-        </w:rPr>
-      </w:pPr>
-      <w:r>
-        <w:rPr>
-          <w:sz w:val="28"/>
-          <w:szCs w:val="32"/>
-        </w:rPr>
-        <w:t>Usaremos Chef para orquestar las máquinas virtuales necesarias.</w:t>
-      </w:r>
-    </w:p>
-    <w:p>
-      <w:pPr>
-        <w:pStyle w:val="Ttulo1"/>
-        <w:spacing w:before="0" w:after="160"/>
-        <w:rPr>
-          <w:rFonts w:asciiTheme="minorHAnsi" w:hAnsiTheme="minorHAnsi" w:cstheme="minorHAnsi"/>
-          <w:b/>
-          <w:color w:val="auto"/>
-        </w:rPr>
-      </w:pPr>
-      <w:bookmarkStart w:id="3" w:name="_Toc529505277"/>
-      <w:r>
-        <w:rPr>
-          <w:rFonts w:asciiTheme="minorHAnsi" w:hAnsiTheme="minorHAnsi" w:cstheme="minorHAnsi"/>
-          <w:b/>
-          <w:color w:val="auto"/>
-        </w:rPr>
-        <w:t>Organ</w:t>
-      </w:r>
-      <w:r>
-        <w:rPr>
-          <w:rFonts w:asciiTheme="minorHAnsi" w:hAnsiTheme="minorHAnsi" w:cstheme="minorHAnsi"/>
-          <w:b/>
-          <w:color w:val="auto"/>
-        </w:rPr>
-        <w:t>ización del equipo de trabajo (e</w:t>
-      </w:r>
-      <w:r>
-        <w:rPr>
-          <w:rFonts w:asciiTheme="minorHAnsi" w:hAnsiTheme="minorHAnsi" w:cstheme="minorHAnsi"/>
-          <w:b/>
-          <w:color w:val="auto"/>
-        </w:rPr>
-        <w:t>structura, normas)</w:t>
-      </w:r>
-      <w:bookmarkEnd w:id="3"/>
-    </w:p>
-    <w:p>
-      <w:pPr>
-        <w:jc w:val="both"/>
-        <w:rPr>
-          <w:sz w:val="28"/>
-          <w:szCs w:val="32"/>
-        </w:rPr>
-      </w:pPr>
-      <w:r>
-        <w:rPr>
-          <w:sz w:val="28"/>
-          <w:szCs w:val="32"/>
-        </w:rPr>
-        <w:t xml:space="preserve">Una vez que se seguirá el marco de desarrollo </w:t>
-      </w:r>
-      <w:proofErr w:type="spellStart"/>
-      <w:r>
-        <w:rPr>
-          <w:sz w:val="28"/>
-          <w:szCs w:val="32"/>
-        </w:rPr>
-        <w:t>Scrum</w:t>
-      </w:r>
-      <w:proofErr w:type="spellEnd"/>
-      <w:r>
-        <w:rPr>
-          <w:sz w:val="28"/>
-          <w:szCs w:val="32"/>
-        </w:rPr>
-        <w:t xml:space="preserve">, </w:t>
-      </w:r>
-      <w:r>
-        <w:rPr>
-          <w:sz w:val="28"/>
-          <w:szCs w:val="32"/>
-        </w:rPr>
-        <w:t>habrán 3 células de trabajo: una</w:t>
-      </w:r>
-      <w:r>
-        <w:rPr>
-          <w:sz w:val="28"/>
-          <w:szCs w:val="32"/>
-        </w:rPr>
-        <w:t xml:space="preserve"> para las bases de datos; otra para el back-</w:t>
-      </w:r>
-      <w:proofErr w:type="spellStart"/>
-      <w:r>
-        <w:rPr>
-          <w:sz w:val="28"/>
-          <w:szCs w:val="32"/>
-        </w:rPr>
-        <w:t>end</w:t>
-      </w:r>
-      <w:proofErr w:type="spellEnd"/>
-      <w:r>
-        <w:rPr>
-          <w:sz w:val="28"/>
-          <w:szCs w:val="32"/>
-        </w:rPr>
-        <w:t xml:space="preserve">; y una tercera para el </w:t>
-      </w:r>
-      <w:proofErr w:type="spellStart"/>
-      <w:r>
-        <w:rPr>
-          <w:sz w:val="28"/>
-          <w:szCs w:val="32"/>
-        </w:rPr>
-        <w:t>front-end</w:t>
-      </w:r>
-      <w:proofErr w:type="spellEnd"/>
-      <w:r>
-        <w:rPr>
-          <w:sz w:val="28"/>
-          <w:szCs w:val="32"/>
-        </w:rPr>
-        <w:t>, con tamaño entre 3 a 9 personas.</w:t>
-      </w:r>
-      <w:r>
-        <w:rPr>
-          <w:sz w:val="28"/>
-          <w:szCs w:val="32"/>
-        </w:rPr>
-        <w:t xml:space="preserve"> Cada célula tendrá un </w:t>
-      </w:r>
-      <w:proofErr w:type="spellStart"/>
-      <w:r>
-        <w:rPr>
-          <w:sz w:val="28"/>
-          <w:szCs w:val="32"/>
-        </w:rPr>
-        <w:t>Scrum</w:t>
-      </w:r>
-      <w:proofErr w:type="spellEnd"/>
-      <w:r>
-        <w:rPr>
-          <w:sz w:val="28"/>
-          <w:szCs w:val="32"/>
-        </w:rPr>
-        <w:t xml:space="preserve"> Master y un </w:t>
-      </w:r>
-      <w:proofErr w:type="spellStart"/>
-      <w:r>
-        <w:rPr>
-          <w:sz w:val="28"/>
-          <w:szCs w:val="32"/>
-        </w:rPr>
-        <w:t>Product</w:t>
-      </w:r>
-      <w:proofErr w:type="spellEnd"/>
-      <w:r>
-        <w:rPr>
-          <w:sz w:val="28"/>
-          <w:szCs w:val="32"/>
-        </w:rPr>
-        <w:t xml:space="preserve"> </w:t>
-      </w:r>
-      <w:proofErr w:type="spellStart"/>
-      <w:r>
-        <w:rPr>
-          <w:sz w:val="28"/>
-          <w:szCs w:val="32"/>
-        </w:rPr>
-        <w:t>Owner</w:t>
-      </w:r>
-      <w:proofErr w:type="spellEnd"/>
-      <w:r>
-        <w:rPr>
-          <w:sz w:val="28"/>
-          <w:szCs w:val="32"/>
-        </w:rPr>
-        <w:t xml:space="preserve">, todos los restantes miembros de las células </w:t>
-      </w:r>
-      <w:r>
-        <w:rPr>
-          <w:sz w:val="28"/>
-          <w:szCs w:val="32"/>
-        </w:rPr>
-        <w:t xml:space="preserve">serán </w:t>
-      </w:r>
-      <w:proofErr w:type="spellStart"/>
-      <w:r>
-        <w:rPr>
-          <w:sz w:val="28"/>
-          <w:szCs w:val="32"/>
-        </w:rPr>
-        <w:t>Developers</w:t>
-      </w:r>
-      <w:proofErr w:type="spellEnd"/>
-      <w:r>
-        <w:rPr>
-          <w:sz w:val="28"/>
-          <w:szCs w:val="32"/>
-        </w:rPr>
-        <w:t>.</w:t>
-      </w:r>
-    </w:p>
-    <w:p>
-      <w:pPr>
-        <w:jc w:val="both"/>
-        <w:rPr>
-          <w:sz w:val="28"/>
-          <w:szCs w:val="32"/>
-        </w:rPr>
-      </w:pPr>
-      <w:r>
-        <w:rPr>
-          <w:sz w:val="28"/>
-          <w:szCs w:val="32"/>
-        </w:rPr>
-        <w:t xml:space="preserve">Usaremos </w:t>
-      </w:r>
-      <w:proofErr w:type="spellStart"/>
-      <w:r>
-        <w:rPr>
-          <w:sz w:val="28"/>
-          <w:szCs w:val="32"/>
-        </w:rPr>
-        <w:t>Trello</w:t>
-      </w:r>
-      <w:proofErr w:type="spellEnd"/>
-      <w:r>
-        <w:rPr>
-          <w:sz w:val="28"/>
-          <w:szCs w:val="32"/>
-        </w:rPr>
-        <w:t xml:space="preserve"> para crear los tableros </w:t>
-      </w:r>
-      <w:proofErr w:type="spellStart"/>
-      <w:r>
-        <w:rPr>
-          <w:sz w:val="28"/>
-          <w:szCs w:val="32"/>
-        </w:rPr>
-        <w:t>Kanban</w:t>
-      </w:r>
-      <w:proofErr w:type="spellEnd"/>
-      <w:r>
-        <w:rPr>
-          <w:sz w:val="28"/>
-          <w:szCs w:val="32"/>
-        </w:rPr>
-        <w:t xml:space="preserve"> y gestionar </w:t>
-      </w:r>
-      <w:r>
-        <w:rPr>
-          <w:sz w:val="28"/>
-          <w:szCs w:val="32"/>
-        </w:rPr>
-        <w:t>las</w:t>
-      </w:r>
-      <w:r>
-        <w:rPr>
-          <w:sz w:val="28"/>
-          <w:szCs w:val="32"/>
-        </w:rPr>
-        <w:t xml:space="preserve"> historias de usuario y el </w:t>
-      </w:r>
-      <w:proofErr w:type="spellStart"/>
-      <w:r>
-        <w:rPr>
-          <w:sz w:val="28"/>
-          <w:szCs w:val="32"/>
-        </w:rPr>
-        <w:t>Product</w:t>
-      </w:r>
-      <w:proofErr w:type="spellEnd"/>
-      <w:r>
-        <w:rPr>
-          <w:sz w:val="28"/>
-          <w:szCs w:val="32"/>
-        </w:rPr>
-        <w:t xml:space="preserve"> </w:t>
-      </w:r>
-      <w:proofErr w:type="spellStart"/>
-      <w:r>
-        <w:rPr>
-          <w:sz w:val="28"/>
-          <w:szCs w:val="32"/>
-        </w:rPr>
-        <w:t>Backlog</w:t>
-      </w:r>
-      <w:proofErr w:type="spellEnd"/>
-      <w:r>
-        <w:rPr>
-          <w:sz w:val="28"/>
-          <w:szCs w:val="32"/>
-        </w:rPr>
-        <w:t xml:space="preserve"> de </w:t>
-      </w:r>
-      <w:proofErr w:type="spellStart"/>
-      <w:r>
-        <w:rPr>
-          <w:sz w:val="28"/>
-          <w:szCs w:val="32"/>
-        </w:rPr>
-        <w:t>Scrum</w:t>
-      </w:r>
-      <w:proofErr w:type="spellEnd"/>
-      <w:r>
-        <w:rPr>
-          <w:sz w:val="28"/>
-          <w:szCs w:val="32"/>
-        </w:rPr>
-        <w:t>.</w:t>
-      </w:r>
-    </w:p>
-    <w:p>
-      <w:pPr>
-        <w:pStyle w:val="Ttulo1"/>
-        <w:spacing w:before="0" w:after="160"/>
-        <w:rPr>
-          <w:rFonts w:asciiTheme="minorHAnsi" w:hAnsiTheme="minorHAnsi" w:cstheme="minorHAnsi"/>
-          <w:b/>
-          <w:color w:val="auto"/>
-        </w:rPr>
-      </w:pPr>
-      <w:bookmarkStart w:id="4" w:name="_Toc529505278"/>
-      <w:r>
-        <w:rPr>
-          <w:rFonts w:asciiTheme="minorHAnsi" w:hAnsiTheme="minorHAnsi" w:cstheme="minorHAnsi"/>
-          <w:b/>
-          <w:color w:val="auto"/>
-        </w:rPr>
-        <w:t>Herramientas para comunicaciones en el equipo de trabajo</w:t>
-      </w:r>
-      <w:bookmarkEnd w:id="4"/>
-    </w:p>
-    <w:p>
-      <w:pPr>
-        <w:jc w:val="both"/>
-        <w:rPr>
-          <w:sz w:val="28"/>
-          <w:szCs w:val="32"/>
-        </w:rPr>
-      </w:pPr>
-      <w:r>
-        <w:rPr>
-          <w:sz w:val="28"/>
-          <w:szCs w:val="32"/>
-        </w:rPr>
-        <w:t xml:space="preserve">Usaremos grupos en </w:t>
-      </w:r>
-      <w:proofErr w:type="spellStart"/>
-      <w:r>
-        <w:rPr>
-          <w:sz w:val="28"/>
-          <w:szCs w:val="32"/>
-        </w:rPr>
-        <w:t>Slack</w:t>
-      </w:r>
-      <w:proofErr w:type="spellEnd"/>
-      <w:r>
-        <w:rPr>
-          <w:sz w:val="28"/>
-          <w:szCs w:val="32"/>
-        </w:rPr>
-        <w:t xml:space="preserve"> para comunicación continua</w:t>
-      </w:r>
-      <w:r>
-        <w:rPr>
-          <w:sz w:val="28"/>
-          <w:szCs w:val="32"/>
-        </w:rPr>
-        <w:t xml:space="preserve"> e intercambio de ficheros dentro del equipo</w:t>
-      </w:r>
-      <w:r>
-        <w:rPr>
-          <w:sz w:val="28"/>
-          <w:szCs w:val="32"/>
-        </w:rPr>
-        <w:t xml:space="preserve">; </w:t>
-      </w:r>
-      <w:r>
-        <w:rPr>
-          <w:sz w:val="28"/>
-          <w:szCs w:val="32"/>
-        </w:rPr>
-        <w:t>correo electrónico para comunicación</w:t>
-      </w:r>
-      <w:r>
-        <w:rPr>
-          <w:sz w:val="28"/>
-          <w:szCs w:val="32"/>
-        </w:rPr>
-        <w:t xml:space="preserve"> escrita e intercambio de ficheros</w:t>
-      </w:r>
-      <w:r>
-        <w:rPr>
-          <w:sz w:val="28"/>
-          <w:szCs w:val="32"/>
-        </w:rPr>
-        <w:t xml:space="preserve"> entre equip</w:t>
-      </w:r>
-      <w:r>
-        <w:rPr>
-          <w:sz w:val="28"/>
-          <w:szCs w:val="32"/>
-        </w:rPr>
-        <w:t>os; y</w:t>
-      </w:r>
-      <w:r>
-        <w:rPr>
-          <w:sz w:val="28"/>
-          <w:szCs w:val="32"/>
-        </w:rPr>
-        <w:t xml:space="preserve"> Skype para </w:t>
-      </w:r>
-      <w:proofErr w:type="spellStart"/>
-      <w:r>
-        <w:rPr>
-          <w:sz w:val="28"/>
-          <w:szCs w:val="32"/>
-        </w:rPr>
-        <w:t>videollamadas</w:t>
-      </w:r>
-      <w:proofErr w:type="spellEnd"/>
-      <w:r>
-        <w:rPr>
-          <w:sz w:val="28"/>
-          <w:szCs w:val="32"/>
-        </w:rPr>
-        <w:t xml:space="preserve"> entre equipos.</w:t>
-      </w:r>
-    </w:p>
-    <w:p>
-      <w:pPr>
-        <w:pStyle w:val="Ttulo1"/>
-        <w:spacing w:before="0" w:after="160"/>
-        <w:rPr>
-          <w:rFonts w:asciiTheme="minorHAnsi" w:hAnsiTheme="minorHAnsi" w:cstheme="minorHAnsi"/>
-          <w:b/>
-          <w:color w:val="auto"/>
-        </w:rPr>
-      </w:pPr>
-      <w:bookmarkStart w:id="5" w:name="_Toc529505279"/>
-      <w:r>
-        <w:rPr>
-          <w:rFonts w:asciiTheme="minorHAnsi" w:hAnsiTheme="minorHAnsi" w:cstheme="minorHAnsi"/>
-          <w:b/>
-          <w:color w:val="auto"/>
-        </w:rPr>
-        <w:t>Relaciones con el cliente (entrevistas, reuniones, revisiones, …)</w:t>
-      </w:r>
-      <w:bookmarkEnd w:id="5"/>
-    </w:p>
-    <w:p>
-      <w:pPr>
-        <w:jc w:val="both"/>
-        <w:rPr>
-          <w:sz w:val="28"/>
-          <w:szCs w:val="32"/>
-        </w:rPr>
-      </w:pPr>
-      <w:r>
-        <w:rPr>
-          <w:sz w:val="28"/>
-          <w:szCs w:val="32"/>
-        </w:rPr>
-        <w:t xml:space="preserve">En el fin de cada sprint, el cliente estará presente en el “Sprint </w:t>
-      </w:r>
-      <w:proofErr w:type="spellStart"/>
-      <w:r>
-        <w:rPr>
-          <w:sz w:val="28"/>
-          <w:szCs w:val="32"/>
-        </w:rPr>
-        <w:t>Review</w:t>
-      </w:r>
-      <w:proofErr w:type="spellEnd"/>
-      <w:r>
-        <w:rPr>
-          <w:sz w:val="28"/>
-          <w:szCs w:val="32"/>
-        </w:rPr>
-        <w:t>” de modo a ser informado de los avances en el proyecto</w:t>
-      </w:r>
-      <w:r>
-        <w:rPr>
-          <w:sz w:val="28"/>
-          <w:szCs w:val="32"/>
-        </w:rPr>
-        <w:t xml:space="preserve"> y dar su retroalimentación del proyecto a los equipos de desarrollo.</w:t>
-      </w:r>
-      <w:r>
-        <w:rPr>
-          <w:sz w:val="28"/>
-          <w:szCs w:val="32"/>
-        </w:rPr>
-        <w:t xml:space="preserve"> El cliente tendrá </w:t>
-      </w:r>
-      <w:r>
-        <w:rPr>
-          <w:sz w:val="28"/>
-          <w:szCs w:val="32"/>
-        </w:rPr>
-        <w:lastRenderedPageBreak/>
-        <w:t xml:space="preserve">también acceso sólo de lectura a los tableros </w:t>
-      </w:r>
-      <w:proofErr w:type="spellStart"/>
-      <w:r>
-        <w:rPr>
-          <w:sz w:val="28"/>
-          <w:szCs w:val="32"/>
-        </w:rPr>
-        <w:t>Kanban</w:t>
-      </w:r>
-      <w:proofErr w:type="spellEnd"/>
-      <w:r>
-        <w:rPr>
-          <w:sz w:val="28"/>
-          <w:szCs w:val="32"/>
-        </w:rPr>
-        <w:t xml:space="preserve">, historias de usuario y el </w:t>
-      </w:r>
-      <w:proofErr w:type="spellStart"/>
-      <w:r>
-        <w:rPr>
-          <w:sz w:val="28"/>
-          <w:szCs w:val="32"/>
-        </w:rPr>
-        <w:t>Product</w:t>
-      </w:r>
-      <w:proofErr w:type="spellEnd"/>
-      <w:r>
-        <w:rPr>
-          <w:sz w:val="28"/>
-          <w:szCs w:val="32"/>
-        </w:rPr>
-        <w:t xml:space="preserve"> </w:t>
-      </w:r>
-      <w:proofErr w:type="spellStart"/>
-      <w:r>
-        <w:rPr>
-          <w:sz w:val="28"/>
-          <w:szCs w:val="32"/>
-        </w:rPr>
-        <w:t>Backlog</w:t>
-      </w:r>
-      <w:proofErr w:type="spellEnd"/>
-      <w:r>
-        <w:rPr>
-          <w:sz w:val="28"/>
-          <w:szCs w:val="32"/>
-        </w:rPr>
-        <w:t xml:space="preserve"> creados el </w:t>
-      </w:r>
-      <w:proofErr w:type="spellStart"/>
-      <w:r>
-        <w:rPr>
-          <w:sz w:val="28"/>
-          <w:szCs w:val="32"/>
-        </w:rPr>
-        <w:t>Trello</w:t>
-      </w:r>
-      <w:proofErr w:type="spellEnd"/>
-      <w:r>
-        <w:rPr>
-          <w:sz w:val="28"/>
-          <w:szCs w:val="32"/>
-        </w:rPr>
-        <w:t xml:space="preserve"> por todos los equipos de trabajo.</w:t>
-      </w:r>
-    </w:p>
-    <w:p>
-      <w:pPr>
-        <w:pStyle w:val="Ttulo1"/>
-        <w:spacing w:before="0" w:after="160"/>
-        <w:rPr>
-          <w:rFonts w:asciiTheme="minorHAnsi" w:hAnsiTheme="minorHAnsi" w:cstheme="minorHAnsi"/>
-          <w:b/>
-          <w:color w:val="auto"/>
-        </w:rPr>
-      </w:pPr>
-      <w:bookmarkStart w:id="6" w:name="_Toc529505280"/>
-      <w:r>
-        <w:rPr>
-          <w:rFonts w:asciiTheme="minorHAnsi" w:hAnsiTheme="minorHAnsi" w:cstheme="minorHAnsi"/>
-          <w:b/>
-          <w:color w:val="auto"/>
-        </w:rPr>
-        <w:t>Estándares de documentación</w:t>
-      </w:r>
-      <w:bookmarkEnd w:id="6"/>
-    </w:p>
-    <w:p>
-      <w:pPr>
-        <w:jc w:val="both"/>
-        <w:rPr>
-          <w:sz w:val="28"/>
-          <w:szCs w:val="32"/>
-        </w:rPr>
-      </w:pPr>
-      <w:r>
-        <w:rPr>
-          <w:sz w:val="28"/>
-          <w:szCs w:val="32"/>
-        </w:rPr>
-        <w:t>Cada acta</w:t>
-      </w:r>
-      <w:r>
-        <w:rPr>
-          <w:sz w:val="28"/>
-          <w:szCs w:val="32"/>
-        </w:rPr>
-        <w:t xml:space="preserve"> producida después de </w:t>
-      </w:r>
-      <w:r>
-        <w:rPr>
-          <w:sz w:val="28"/>
-          <w:szCs w:val="32"/>
-        </w:rPr>
-        <w:t xml:space="preserve">un “Sprint </w:t>
-      </w:r>
-      <w:proofErr w:type="spellStart"/>
-      <w:r>
-        <w:rPr>
-          <w:sz w:val="28"/>
-          <w:szCs w:val="32"/>
-        </w:rPr>
-        <w:t>Review</w:t>
-      </w:r>
-      <w:proofErr w:type="spellEnd"/>
-      <w:r>
-        <w:rPr>
-          <w:sz w:val="28"/>
-          <w:szCs w:val="32"/>
-        </w:rPr>
-        <w:t>”</w:t>
-      </w:r>
-      <w:r>
-        <w:rPr>
-          <w:sz w:val="28"/>
-          <w:szCs w:val="32"/>
-        </w:rPr>
-        <w:t xml:space="preserve"> del proyecto deberá tener la firma de</w:t>
-      </w:r>
-      <w:r>
-        <w:rPr>
-          <w:sz w:val="28"/>
-          <w:szCs w:val="32"/>
-        </w:rPr>
-        <w:t>,</w:t>
-      </w:r>
-      <w:r>
-        <w:rPr>
-          <w:sz w:val="28"/>
-          <w:szCs w:val="32"/>
-        </w:rPr>
-        <w:t xml:space="preserve"> al menos</w:t>
-      </w:r>
-      <w:r>
-        <w:rPr>
-          <w:sz w:val="28"/>
-          <w:szCs w:val="32"/>
-        </w:rPr>
-        <w:t>,</w:t>
-      </w:r>
-      <w:r>
-        <w:rPr>
-          <w:sz w:val="28"/>
-          <w:szCs w:val="32"/>
-        </w:rPr>
-        <w:t xml:space="preserve"> un representativo del cliente e uno de cada equipo de trabajo.</w:t>
-      </w:r>
-    </w:p>
-    <w:p>
-      <w:pPr>
-        <w:pStyle w:val="Ttulo1"/>
-        <w:spacing w:before="0" w:after="160"/>
-        <w:rPr>
-          <w:rFonts w:asciiTheme="minorHAnsi" w:hAnsiTheme="minorHAnsi" w:cstheme="minorHAnsi"/>
-          <w:b/>
-          <w:color w:val="auto"/>
-        </w:rPr>
-      </w:pPr>
-      <w:bookmarkStart w:id="7" w:name="_Toc529505281"/>
-      <w:r>
-        <w:rPr>
-          <w:rFonts w:asciiTheme="minorHAnsi" w:hAnsiTheme="minorHAnsi" w:cstheme="minorHAnsi"/>
-          <w:b/>
-          <w:color w:val="auto"/>
-        </w:rPr>
-        <w:t>Estándares de código</w:t>
-      </w:r>
-      <w:bookmarkEnd w:id="7"/>
-    </w:p>
-    <w:p>
-      <w:pPr>
-        <w:jc w:val="both"/>
-        <w:rPr>
-          <w:sz w:val="28"/>
-          <w:szCs w:val="32"/>
-        </w:rPr>
-      </w:pPr>
-      <w:r>
-        <w:rPr>
-          <w:sz w:val="28"/>
-          <w:szCs w:val="32"/>
-        </w:rPr>
-        <w:t xml:space="preserve">Todo el código será escrito en inglés, se utilizará las recomendaciones sobre código limpio, la cual busca que el código sea lo más expresivo posible, es decir que las funciones y las variables </w:t>
-      </w:r>
-      <w:r>
-        <w:rPr>
-          <w:sz w:val="28"/>
-          <w:szCs w:val="32"/>
-        </w:rPr>
-        <w:t>digan para que existen y porque existen, y solamente escribir comentarios cuando sea necesario.</w:t>
-      </w:r>
-    </w:p>
-    <w:p>
-      <w:pPr>
-        <w:pStyle w:val="Ttulo1"/>
-        <w:spacing w:before="0" w:after="160"/>
-        <w:rPr>
-          <w:rFonts w:asciiTheme="minorHAnsi" w:hAnsiTheme="minorHAnsi" w:cstheme="minorHAnsi"/>
-          <w:b/>
-          <w:color w:val="auto"/>
-        </w:rPr>
-      </w:pPr>
-      <w:bookmarkStart w:id="8" w:name="_Toc529505282"/>
-      <w:r>
-        <w:rPr>
-          <w:rFonts w:asciiTheme="minorHAnsi" w:hAnsiTheme="minorHAnsi" w:cstheme="minorHAnsi"/>
-          <w:b/>
-          <w:color w:val="auto"/>
-        </w:rPr>
-        <w:t>Control de versiones (método y herramientas)</w:t>
-      </w:r>
-      <w:bookmarkEnd w:id="8"/>
-    </w:p>
-    <w:p>
-      <w:pPr>
-        <w:jc w:val="both"/>
-        <w:rPr>
-          <w:sz w:val="28"/>
-          <w:szCs w:val="32"/>
-        </w:rPr>
-      </w:pPr>
-      <w:r>
-        <w:rPr>
-          <w:sz w:val="28"/>
-          <w:szCs w:val="32"/>
-        </w:rPr>
-        <w:t>Usaremos GitHub como herramienta principal de control de versiones. La rama “master” estará reservada al código final, esto es, más estable y probado; se subirá código a esa rama mediante</w:t>
-      </w:r>
-      <w:r>
-        <w:rPr>
-          <w:sz w:val="28"/>
-          <w:szCs w:val="32"/>
-        </w:rPr>
-        <w:t xml:space="preserve"> la técnica de integración continua mediante “</w:t>
-      </w:r>
-      <w:proofErr w:type="spellStart"/>
-      <w:r>
-        <w:rPr>
-          <w:sz w:val="28"/>
-          <w:szCs w:val="32"/>
-        </w:rPr>
-        <w:t>pull</w:t>
-      </w:r>
-      <w:proofErr w:type="spellEnd"/>
-      <w:r>
-        <w:rPr>
-          <w:sz w:val="28"/>
-          <w:szCs w:val="32"/>
-        </w:rPr>
-        <w:t xml:space="preserve"> </w:t>
-      </w:r>
-      <w:proofErr w:type="spellStart"/>
-      <w:r>
-        <w:rPr>
-          <w:sz w:val="28"/>
-          <w:szCs w:val="32"/>
-        </w:rPr>
-        <w:t>requests</w:t>
-      </w:r>
-      <w:proofErr w:type="spellEnd"/>
-      <w:r>
-        <w:rPr>
-          <w:sz w:val="28"/>
-          <w:szCs w:val="32"/>
-        </w:rPr>
-        <w:t xml:space="preserve">” que serán aceptados después de </w:t>
-      </w:r>
-      <w:r>
-        <w:rPr>
-          <w:sz w:val="28"/>
-          <w:szCs w:val="32"/>
-        </w:rPr>
-        <w:t>que se ejecuten los test automatizados y después que dos miembros del equipo lo aprueben</w:t>
-      </w:r>
-      <w:r>
-        <w:rPr>
-          <w:sz w:val="28"/>
-          <w:szCs w:val="32"/>
-        </w:rPr>
-        <w:t>.</w:t>
-      </w:r>
-      <w:r>
-        <w:rPr>
-          <w:sz w:val="28"/>
-          <w:szCs w:val="32"/>
-        </w:rPr>
-        <w:t xml:space="preserve"> </w:t>
-      </w:r>
-    </w:p>
-    <w:p>
-      <w:pPr>
-        <w:jc w:val="both"/>
-        <w:rPr>
-          <w:sz w:val="28"/>
-          <w:szCs w:val="32"/>
-        </w:rPr>
-      </w:pPr>
-      <w:r>
-        <w:rPr>
-          <w:sz w:val="28"/>
-          <w:szCs w:val="32"/>
-        </w:rPr>
-        <w:t xml:space="preserve">Se </w:t>
-      </w:r>
-      <w:proofErr w:type="gramStart"/>
-      <w:r>
-        <w:rPr>
-          <w:sz w:val="28"/>
-          <w:szCs w:val="32"/>
-        </w:rPr>
-        <w:t>realizara</w:t>
-      </w:r>
-      <w:proofErr w:type="gramEnd"/>
-      <w:r>
-        <w:rPr>
-          <w:sz w:val="28"/>
-          <w:szCs w:val="32"/>
-        </w:rPr>
-        <w:t xml:space="preserve"> un “</w:t>
-      </w:r>
-      <w:proofErr w:type="spellStart"/>
-      <w:r>
-        <w:rPr>
-          <w:sz w:val="28"/>
-          <w:szCs w:val="32"/>
-        </w:rPr>
-        <w:t>feature</w:t>
-      </w:r>
-      <w:proofErr w:type="spellEnd"/>
-      <w:r>
-        <w:rPr>
-          <w:sz w:val="28"/>
-          <w:szCs w:val="32"/>
-        </w:rPr>
-        <w:t xml:space="preserve"> </w:t>
-      </w:r>
-      <w:proofErr w:type="spellStart"/>
-      <w:r>
-        <w:rPr>
-          <w:sz w:val="28"/>
-          <w:szCs w:val="32"/>
-        </w:rPr>
-        <w:t>branch</w:t>
-      </w:r>
-      <w:proofErr w:type="spellEnd"/>
-      <w:r>
-        <w:rPr>
-          <w:sz w:val="28"/>
-          <w:szCs w:val="32"/>
-        </w:rPr>
-        <w:t>” es decir por cada “</w:t>
-      </w:r>
-      <w:proofErr w:type="spellStart"/>
-      <w:r>
-        <w:rPr>
-          <w:sz w:val="28"/>
-          <w:szCs w:val="32"/>
-        </w:rPr>
-        <w:t>Feature</w:t>
-      </w:r>
-      <w:proofErr w:type="spellEnd"/>
-      <w:r>
-        <w:rPr>
-          <w:sz w:val="28"/>
-          <w:szCs w:val="32"/>
-        </w:rPr>
-        <w:t xml:space="preserve">” </w:t>
-      </w:r>
-      <w:bookmarkStart w:id="9" w:name="_GoBack"/>
-      <w:bookmarkEnd w:id="9"/>
-      <w:r>
-        <w:rPr>
-          <w:sz w:val="28"/>
-          <w:szCs w:val="32"/>
-        </w:rPr>
-        <w:t xml:space="preserve">o bug del software se creara una rama. </w:t>
-      </w:r>
-    </w:p>
-    <w:p>
-      <w:pPr>
-        <w:pStyle w:val="Ttulo1"/>
-        <w:spacing w:before="0" w:after="160"/>
-        <w:rPr>
-          <w:rFonts w:asciiTheme="minorHAnsi" w:hAnsiTheme="minorHAnsi" w:cstheme="minorHAnsi"/>
-          <w:b/>
-          <w:color w:val="auto"/>
-        </w:rPr>
-      </w:pPr>
-      <w:bookmarkStart w:id="10" w:name="_Toc529505283"/>
-      <w:r>
-        <w:rPr>
-          <w:rFonts w:asciiTheme="minorHAnsi" w:hAnsiTheme="minorHAnsi" w:cstheme="minorHAnsi"/>
-          <w:b/>
-          <w:color w:val="auto"/>
-        </w:rPr>
-        <w:t>Gestión de calidad (proceso y herramientas)</w:t>
-      </w:r>
-      <w:bookmarkEnd w:id="10"/>
-    </w:p>
-    <w:p>
-      <w:pPr>
-        <w:jc w:val="both"/>
-        <w:rPr>
-          <w:sz w:val="28"/>
-          <w:szCs w:val="32"/>
-        </w:rPr>
-      </w:pPr>
-      <w:r>
-        <w:rPr>
-          <w:sz w:val="28"/>
-          <w:szCs w:val="32"/>
-        </w:rPr>
-        <w:t xml:space="preserve">El cliente tendrá acceso sólo de lectura a la rama “master” del repositorio </w:t>
-      </w:r>
-      <w:proofErr w:type="spellStart"/>
-      <w:r>
-        <w:rPr>
-          <w:sz w:val="28"/>
-          <w:szCs w:val="32"/>
-        </w:rPr>
-        <w:t>Git</w:t>
-      </w:r>
-      <w:proofErr w:type="spellEnd"/>
-      <w:r>
-        <w:rPr>
-          <w:sz w:val="28"/>
-          <w:szCs w:val="32"/>
-        </w:rPr>
-        <w:t xml:space="preserve"> y podrá a cualquier momento hacer sugestiones</w:t>
+        <w:t>El cliente tendrá acceso sólo de lectura a la rama “master” del repositorio Git y podrá a cualquier momento hacer sugestiones</w:t>
       </w:r>
       <w:r>
         <w:rPr>
@@ -2534,55 +2030,7 @@
           <w:sz w:val="28"/>
           <w:szCs w:val="32"/>
         </w:rPr>
-        <w:t xml:space="preserve">, que serán analizadas por el </w:t>
-      </w:r>
-      <w:proofErr w:type="spellStart"/>
-      <w:r>
-        <w:rPr>
-          <w:sz w:val="28"/>
-          <w:szCs w:val="32"/>
-        </w:rPr>
-        <w:t>Scrum</w:t>
-      </w:r>
-      <w:proofErr w:type="spellEnd"/>
-      <w:r>
-        <w:rPr>
-          <w:sz w:val="28"/>
-          <w:szCs w:val="32"/>
-        </w:rPr>
-        <w:t xml:space="preserve"> Master y por el </w:t>
-      </w:r>
-      <w:proofErr w:type="spellStart"/>
-      <w:r>
-        <w:rPr>
-          <w:sz w:val="28"/>
-          <w:szCs w:val="32"/>
-        </w:rPr>
-        <w:t>Product</w:t>
-      </w:r>
-      <w:proofErr w:type="spellEnd"/>
-      <w:r>
-        <w:rPr>
-          <w:sz w:val="28"/>
-          <w:szCs w:val="32"/>
-        </w:rPr>
-        <w:t xml:space="preserve"> </w:t>
-      </w:r>
-      <w:proofErr w:type="spellStart"/>
-      <w:r>
-        <w:rPr>
-          <w:sz w:val="28"/>
-          <w:szCs w:val="32"/>
-        </w:rPr>
-        <w:t>Owner</w:t>
-      </w:r>
-      <w:proofErr w:type="spellEnd"/>
-      <w:r>
-        <w:rPr>
-          <w:sz w:val="28"/>
-          <w:szCs w:val="32"/>
-        </w:rPr>
-        <w:t>.</w:t>
+        <w:t>, que serán analizadas por el Scrum Master y por el Product Owner.</w:t>
       </w:r>
     </w:p>
     <w:sectPr>
@@ -2600,7 +2048,7 @@
 </file>
 
 <file path=word/endnotes.xml><?xml version="1.0" encoding="utf-8"?>
-<w:endnotes xmlns:wpc="http://schemas.microsoft.com/office/word/2010/wordprocessingCanvas" xmlns:cx="http://schemas.microsoft.com/office/drawing/2014/chartex" xmlns:mc="http://schemas.openxmlformats.org/markup-compatibility/2006" xmlns:o="urn:schemas-microsoft-com:office:office" xmlns:r="http://schemas.openxmlformats.org/officeDocument/2006/relationships" xmlns:m="http://schemas.openxmlformats.org/officeDocument/2006/math" xmlns:v="urn:schemas-microsoft-com:vml" xmlns:wp14="http://schemas.microsoft.com/office/word/2010/wordprocessingDrawing" xmlns:wp="http://schemas.openxmlformats.org/drawingml/2006/wordprocessingDrawing" xmlns:w10="urn:schemas-microsoft-com:office:word" xmlns:w="http://schemas.openxmlformats.org/wordprocessingml/2006/main" xmlns:w14="http://schemas.microsoft.com/office/word/2010/wordml" xmlns:w15="http://schemas.microsoft.com/office/word/2012/wordml" xmlns:w16se="http://schemas.microsoft.com/office/word/2015/wordml/symex" xmlns:wpg="http://schemas.microsoft.com/office/word/2010/wordprocessingGroup" xmlns:wpi="http://schemas.microsoft.com/office/word/2010/wordprocessingInk" xmlns:wne="http://schemas.microsoft.com/office/word/2006/wordml" xmlns:wps="http://schemas.microsoft.com/office/word/2010/wordprocessingShape" mc:Ignorable="w14 w15 w16se wp14">
+<w:endnotes xmlns:wpc="http://schemas.microsoft.com/office/word/2010/wordprocessingCanvas" xmlns:mc="http://schemas.openxmlformats.org/markup-compatibility/2006" xmlns:o="urn:schemas-microsoft-com:office:office" xmlns:r="http://schemas.openxmlformats.org/officeDocument/2006/relationships" xmlns:m="http://schemas.openxmlformats.org/officeDocument/2006/math" xmlns:v="urn:schemas-microsoft-com:vml" xmlns:wp14="http://schemas.microsoft.com/office/word/2010/wordprocessingDrawing" xmlns:wp="http://schemas.openxmlformats.org/drawingml/2006/wordprocessingDrawing" xmlns:w10="urn:schemas-microsoft-com:office:word" xmlns:w="http://schemas.openxmlformats.org/wordprocessingml/2006/main" xmlns:w14="http://schemas.microsoft.com/office/word/2010/wordml" xmlns:w15="http://schemas.microsoft.com/office/word/2012/wordml" xmlns:wpg="http://schemas.microsoft.com/office/word/2010/wordprocessingGroup" xmlns:wpi="http://schemas.microsoft.com/office/word/2010/wordprocessingInk" xmlns:wne="http://schemas.microsoft.com/office/word/2006/wordml" xmlns:wps="http://schemas.microsoft.com/office/word/2010/wordprocessingShape" mc:Ignorable="w14 w15 wp14">
   <w:endnote w:type="separator" w:id="-1">
     <w:p>
       <w:pPr>
@@ -2625,7 +2073,7 @@
 </file>
 
 <file path=word/footer1.xml><?xml version="1.0" encoding="utf-8"?>
-<w:ftr xmlns:wpc="http://schemas.microsoft.com/office/word/2010/wordprocessingCanvas" xmlns:cx="http://schemas.microsoft.com/office/drawing/2014/chartex" xmlns:mc="http://schemas.openxmlformats.org/markup-compatibility/2006" xmlns:o="urn:schemas-microsoft-com:office:office" xmlns:r="http://schemas.openxmlformats.org/officeDocument/2006/relationships" xmlns:m="http://schemas.openxmlformats.org/officeDocument/2006/math" xmlns:v="urn:schemas-microsoft-com:vml" xmlns:wp14="http://schemas.microsoft.com/office/word/2010/wordprocessingDrawing" xmlns:wp="http://schemas.openxmlformats.org/drawingml/2006/wordprocessingDrawing" xmlns:w10="urn:schemas-microsoft-com:office:word" xmlns:w="http://schemas.openxmlformats.org/wordprocessingml/2006/main" xmlns:w14="http://schemas.microsoft.com/office/word/2010/wordml" xmlns:w15="http://schemas.microsoft.com/office/word/2012/wordml" xmlns:w16se="http://schemas.microsoft.com/office/word/2015/wordml/symex" xmlns:wpg="http://schemas.microsoft.com/office/word/2010/wordprocessingGroup" xmlns:wpi="http://schemas.microsoft.com/office/word/2010/wordprocessingInk" xmlns:wne="http://schemas.microsoft.com/office/word/2006/wordml" xmlns:wps="http://schemas.microsoft.com/office/word/2010/wordprocessingShape" mc:Ignorable="w14 w15 w16se wp14">
+<w:ftr xmlns:wpc="http://schemas.microsoft.com/office/word/2010/wordprocessingCanvas" xmlns:mc="http://schemas.openxmlformats.org/markup-compatibility/2006" xmlns:o="urn:schemas-microsoft-com:office:office" xmlns:r="http://schemas.openxmlformats.org/officeDocument/2006/relationships" xmlns:m="http://schemas.openxmlformats.org/officeDocument/2006/math" xmlns:v="urn:schemas-microsoft-com:vml" xmlns:wp14="http://schemas.microsoft.com/office/word/2010/wordprocessingDrawing" xmlns:wp="http://schemas.openxmlformats.org/drawingml/2006/wordprocessingDrawing" xmlns:w10="urn:schemas-microsoft-com:office:word" xmlns:w="http://schemas.openxmlformats.org/wordprocessingml/2006/main" xmlns:w14="http://schemas.microsoft.com/office/word/2010/wordml" xmlns:w15="http://schemas.microsoft.com/office/word/2012/wordml" xmlns:wpg="http://schemas.microsoft.com/office/word/2010/wordprocessingGroup" xmlns:wpi="http://schemas.microsoft.com/office/word/2010/wordprocessingInk" xmlns:wne="http://schemas.microsoft.com/office/word/2006/wordml" xmlns:wps="http://schemas.microsoft.com/office/word/2010/wordprocessingShape" mc:Ignorable="w14 w15 wp14">
   <w:sdt>
     <w:sdtPr>
       <w:id w:val="735448905"/>
@@ -2638,7 +2086,7 @@
     <w:sdtContent>
       <w:p>
         <w:pPr>
-          <w:pStyle w:val="Piedepgina"/>
+          <w:pStyle w:val="Rodap"/>
           <w:jc w:val="right"/>
         </w:pPr>
         <w:r>
@@ -2665,14 +2113,14 @@
   </w:sdt>
   <w:p>
     <w:pPr>
-      <w:pStyle w:val="Piedepgina"/>
+      <w:pStyle w:val="Rodap"/>
     </w:pPr>
   </w:p>
 </w:ftr>
 </file>
 
 <file path=word/footnotes.xml><?xml version="1.0" encoding="utf-8"?>
-<w:footnotes xmlns:wpc="http://schemas.microsoft.com/office/word/2010/wordprocessingCanvas" xmlns:cx="http://schemas.microsoft.com/office/drawing/2014/chartex" xmlns:mc="http://schemas.openxmlformats.org/markup-compatibility/2006" xmlns:o="urn:schemas-microsoft-com:office:office" xmlns:r="http://schemas.openxmlformats.org/officeDocument/2006/relationships" xmlns:m="http://schemas.openxmlformats.org/officeDocument/2006/math" xmlns:v="urn:schemas-microsoft-com:vml" xmlns:wp14="http://schemas.microsoft.com/office/word/2010/wordprocessingDrawing" xmlns:wp="http://schemas.openxmlformats.org/drawingml/2006/wordprocessingDrawing" xmlns:w10="urn:schemas-microsoft-com:office:word" xmlns:w="http://schemas.openxmlformats.org/wordprocessingml/2006/main" xmlns:w14="http://schemas.microsoft.com/office/word/2010/wordml" xmlns:w15="http://schemas.microsoft.com/office/word/2012/wordml" xmlns:w16se="http://schemas.microsoft.com/office/word/2015/wordml/symex" xmlns:wpg="http://schemas.microsoft.com/office/word/2010/wordprocessingGroup" xmlns:wpi="http://schemas.microsoft.com/office/word/2010/wordprocessingInk" xmlns:wne="http://schemas.microsoft.com/office/word/2006/wordml" xmlns:wps="http://schemas.microsoft.com/office/word/2010/wordprocessingShape" mc:Ignorable="w14 w15 w16se wp14">
+<w:footnotes xmlns:wpc="http://schemas.microsoft.com/office/word/2010/wordprocessingCanvas" xmlns:mc="http://schemas.openxmlformats.org/markup-compatibility/2006" xmlns:o="urn:schemas-microsoft-com:office:office" xmlns:r="http://schemas.openxmlformats.org/officeDocument/2006/relationships" xmlns:m="http://schemas.openxmlformats.org/officeDocument/2006/math" xmlns:v="urn:schemas-microsoft-com:vml" xmlns:wp14="http://schemas.microsoft.com/office/word/2010/wordprocessingDrawing" xmlns:wp="http://schemas.openxmlformats.org/drawingml/2006/wordprocessingDrawing" xmlns:w10="urn:schemas-microsoft-com:office:word" xmlns:w="http://schemas.openxmlformats.org/wordprocessingml/2006/main" xmlns:w14="http://schemas.microsoft.com/office/word/2010/wordml" xmlns:w15="http://schemas.microsoft.com/office/word/2012/wordml" xmlns:wpg="http://schemas.microsoft.com/office/word/2010/wordprocessingGroup" xmlns:wpi="http://schemas.microsoft.com/office/word/2010/wordprocessingInk" xmlns:wne="http://schemas.microsoft.com/office/word/2006/wordml" xmlns:wps="http://schemas.microsoft.com/office/word/2010/wordprocessingShape" mc:Ignorable="w14 w15 wp14">
   <w:footnote w:type="separator" w:id="-1">
     <w:p>
       <w:pPr>
@@ -2697,10 +2145,10 @@
 </file>
 
 <file path=word/header1.xml><?xml version="1.0" encoding="utf-8"?>
-<w:hdr xmlns:wpc="http://schemas.microsoft.com/office/word/2010/wordprocessingCanvas" xmlns:cx="http://schemas.microsoft.com/office/drawing/2014/chartex" xmlns:mc="http://schemas.openxmlformats.org/markup-compatibility/2006" xmlns:o="urn:schemas-microsoft-com:office:office" xmlns:r="http://schemas.openxmlformats.org/officeDocument/2006/relationships" xmlns:m="http://schemas.openxmlformats.org/officeDocument/2006/math" xmlns:v="urn:schemas-microsoft-com:vml" xmlns:wp14="http://schemas.microsoft.com/office/word/2010/wordprocessingDrawing" xmlns:wp="http://schemas.openxmlformats.org/drawingml/2006/wordprocessingDrawing" xmlns:w10="urn:schemas-microsoft-com:office:word" xmlns:w="http://schemas.openxmlformats.org/wordprocessingml/2006/main" xmlns:w14="http://schemas.microsoft.com/office/word/2010/wordml" xmlns:w15="http://schemas.microsoft.com/office/word/2012/wordml" xmlns:w16se="http://schemas.microsoft.com/office/word/2015/wordml/symex" xmlns:wpg="http://schemas.microsoft.com/office/word/2010/wordprocessingGroup" xmlns:wpi="http://schemas.microsoft.com/office/word/2010/wordprocessingInk" xmlns:wne="http://schemas.microsoft.com/office/word/2006/wordml" xmlns:wps="http://schemas.microsoft.com/office/word/2010/wordprocessingShape" mc:Ignorable="w14 w15 w16se wp14">
+<w:hdr xmlns:wpc="http://schemas.microsoft.com/office/word/2010/wordprocessingCanvas" xmlns:mc="http://schemas.openxmlformats.org/markup-compatibility/2006" xmlns:o="urn:schemas-microsoft-com:office:office" xmlns:r="http://schemas.openxmlformats.org/officeDocument/2006/relationships" xmlns:m="http://schemas.openxmlformats.org/officeDocument/2006/math" xmlns:v="urn:schemas-microsoft-com:vml" xmlns:wp14="http://schemas.microsoft.com/office/word/2010/wordprocessingDrawing" xmlns:wp="http://schemas.openxmlformats.org/drawingml/2006/wordprocessingDrawing" xmlns:w10="urn:schemas-microsoft-com:office:word" xmlns:w="http://schemas.openxmlformats.org/wordprocessingml/2006/main" xmlns:w14="http://schemas.microsoft.com/office/word/2010/wordml" xmlns:w15="http://schemas.microsoft.com/office/word/2012/wordml" xmlns:wpg="http://schemas.microsoft.com/office/word/2010/wordprocessingGroup" xmlns:wpi="http://schemas.microsoft.com/office/word/2010/wordprocessingInk" xmlns:wne="http://schemas.microsoft.com/office/word/2006/wordml" xmlns:wps="http://schemas.microsoft.com/office/word/2010/wordprocessingShape" mc:Ignorable="w14 w15 wp14">
   <w:p>
     <w:pPr>
-      <w:pStyle w:val="Encabezado"/>
+      <w:pStyle w:val="Cabealho"/>
     </w:pPr>
     <w:r>
       <w:t>Manual de Coordinación</w:t>
@@ -2717,7 +2165,7 @@
 </file>
 
 <file path=word/styles.xml><?xml version="1.0" encoding="utf-8"?>
-<w:styles xmlns:mc="http://schemas.openxmlformats.org/markup-compatibility/2006" xmlns:r="http://schemas.openxmlformats.org/officeDocument/2006/relationships" xmlns:w="http://schemas.openxmlformats.org/wordprocessingml/2006/main" xmlns:w14="http://schemas.microsoft.com/office/word/2010/wordml" xmlns:w15="http://schemas.microsoft.com/office/word/2012/wordml" xmlns:w16se="http://schemas.microsoft.com/office/word/2015/wordml/symex" mc:Ignorable="w14 w15 w16se">
+<w:styles xmlns:mc="http://schemas.openxmlformats.org/markup-compatibility/2006" xmlns:r="http://schemas.openxmlformats.org/officeDocument/2006/relationships" xmlns:w="http://schemas.openxmlformats.org/wordprocessingml/2006/main" xmlns:w14="http://schemas.microsoft.com/office/word/2010/wordml" xmlns:w15="http://schemas.microsoft.com/office/word/2012/wordml" mc:Ignorable="w14 w15">
   <w:docDefaults>
     <w:rPrDefault>
       <w:rPr>
@@ -3110,11 +2558,11 @@
     <w:name w:val="Normal"/>
     <w:qFormat/>
   </w:style>
-  <w:style w:type="paragraph" w:styleId="Ttulo1">
+  <w:style w:type="paragraph" w:styleId="Cabealho1">
     <w:name w:val="heading 1"/>
     <w:basedOn w:val="Normal"/>
     <w:next w:val="Normal"/>
-    <w:link w:val="Ttulo1Car"/>
+    <w:link w:val="Cabealho1Carter"/>
     <w:uiPriority w:val="9"/>
     <w:qFormat/>
     <w:rsid w:val="00DE63FF"/>
@@ -3131,13 +2579,13 @@
       <w:szCs w:val="32"/>
     </w:rPr>
   </w:style>
-  <w:style w:type="character" w:default="1" w:styleId="Fuentedeprrafopredeter">
+  <w:style w:type="character" w:default="1" w:styleId="Tipodeletrapredefinidodopargrafo">
     <w:name w:val="Default Paragraph Font"/>
     <w:uiPriority w:val="1"/>
     <w:semiHidden/>
     <w:unhideWhenUsed/>
   </w:style>
-  <w:style w:type="table" w:default="1" w:styleId="Tablanormal">
+  <w:style w:type="table" w:default="1" w:styleId="Tabelanormal">
     <w:name w:val="Normal Table"/>
     <w:uiPriority w:val="99"/>
     <w:semiHidden/>
@@ -3152,16 +2600,16 @@
       </w:tblCellMar>
     </w:tblPr>
   </w:style>
-  <w:style w:type="numbering" w:default="1" w:styleId="Sinlista">
+  <w:style w:type="numbering" w:default="1" w:styleId="Semlista">
     <w:name w:val="No List"/>
     <w:uiPriority w:val="99"/>
     <w:semiHidden/>
     <w:unhideWhenUsed/>
   </w:style>
-  <w:style w:type="paragraph" w:styleId="Encabezado">
+  <w:style w:type="paragraph" w:styleId="Cabealho">
     <w:name w:val="header"/>
     <w:basedOn w:val="Normal"/>
-    <w:link w:val="EncabezadoCar"/>
+    <w:link w:val="CabealhoCarter"/>
     <w:uiPriority w:val="99"/>
     <w:unhideWhenUsed/>
     <w:rsid w:val="00A5276A"/>
@@ -3173,17 +2621,17 @@
       <w:spacing w:after="0" w:line="240" w:lineRule="auto"/>
     </w:pPr>
   </w:style>
-  <w:style w:type="character" w:customStyle="1" w:styleId="EncabezadoCar">
-    <w:name w:val="Encabezado Car"/>
-    <w:basedOn w:val="Fuentedeprrafopredeter"/>
-    <w:link w:val="Encabezado"/>
+  <w:style w:type="character" w:customStyle="1" w:styleId="CabealhoCarter">
+    <w:name w:val="Cabeçalho Caráter"/>
+    <w:basedOn w:val="Tipodeletrapredefinidodopargrafo"/>
+    <w:link w:val="Cabealho"/>
     <w:uiPriority w:val="99"/>
     <w:rsid w:val="00A5276A"/>
   </w:style>
-  <w:style w:type="paragraph" w:styleId="Piedepgina">
+  <w:style w:type="paragraph" w:styleId="Rodap">
     <w:name w:val="footer"/>
     <w:basedOn w:val="Normal"/>
-    <w:link w:val="PiedepginaCar"/>
+    <w:link w:val="RodapCarter"/>
     <w:uiPriority w:val="99"/>
     <w:unhideWhenUsed/>
     <w:rsid w:val="00A5276A"/>
@@ -3195,17 +2643,17 @@
       <w:spacing w:after="0" w:line="240" w:lineRule="auto"/>
     </w:pPr>
   </w:style>
-  <w:style w:type="character" w:customStyle="1" w:styleId="PiedepginaCar">
-    <w:name w:val="Pie de página Car"/>
-    <w:basedOn w:val="Fuentedeprrafopredeter"/>
-    <w:link w:val="Piedepgina"/>
+  <w:style w:type="character" w:customStyle="1" w:styleId="RodapCarter">
+    <w:name w:val="Rodapé Caráter"/>
+    <w:basedOn w:val="Tipodeletrapredefinidodopargrafo"/>
+    <w:link w:val="Rodap"/>
     <w:uiPriority w:val="99"/>
     <w:rsid w:val="00A5276A"/>
   </w:style>
-  <w:style w:type="character" w:customStyle="1" w:styleId="Ttulo1Car">
-    <w:name w:val="Título 1 Car"/>
-    <w:basedOn w:val="Fuentedeprrafopredeter"/>
-    <w:link w:val="Ttulo1"/>
+  <w:style w:type="character" w:customStyle="1" w:styleId="Cabealho1Carter">
+    <w:name w:val="Cabeçalho 1 Caráter"/>
+    <w:basedOn w:val="Tipodeletrapredefinidodopargrafo"/>
+    <w:link w:val="Cabealho1"/>
     <w:uiPriority w:val="9"/>
     <w:rsid w:val="00DE63FF"/>
     <w:rPr>
@@ -3215,9 +2663,9 @@
       <w:szCs w:val="32"/>
     </w:rPr>
   </w:style>
-  <w:style w:type="paragraph" w:styleId="TtuloTDC">
+  <w:style w:type="paragraph" w:styleId="Cabealhodondice">
     <w:name w:val="TOC Heading"/>
-    <w:basedOn w:val="Ttulo1"/>
+    <w:basedOn w:val="Cabealho1"/>
     <w:next w:val="Normal"/>
     <w:uiPriority w:val="39"/>
     <w:unhideWhenUsed/>
@@ -3230,10 +2678,10 @@
       <w:lang w:eastAsia="es-ES"/>
     </w:rPr>
   </w:style>
-  <w:style w:type="paragraph" w:styleId="Textodeglobo">
+  <w:style w:type="paragraph" w:styleId="Textodebalo">
     <w:name w:val="Balloon Text"/>
     <w:basedOn w:val="Normal"/>
-    <w:link w:val="TextodegloboCar"/>
+    <w:link w:val="TextodebaloCarter"/>
     <w:uiPriority w:val="99"/>
     <w:semiHidden/>
     <w:unhideWhenUsed/>
@@ -3247,10 +2695,10 @@
       <w:szCs w:val="18"/>
     </w:rPr>
   </w:style>
-  <w:style w:type="character" w:customStyle="1" w:styleId="TextodegloboCar">
-    <w:name w:val="Texto de globo Car"/>
-    <w:basedOn w:val="Fuentedeprrafopredeter"/>
-    <w:link w:val="Textodeglobo"/>
+  <w:style w:type="character" w:customStyle="1" w:styleId="TextodebaloCarter">
+    <w:name w:val="Texto de balão Caráter"/>
+    <w:basedOn w:val="Tipodeletrapredefinidodopargrafo"/>
+    <w:link w:val="Textodebalo"/>
     <w:uiPriority w:val="99"/>
     <w:semiHidden/>
     <w:rsid w:val="00DE63FF"/>
@@ -3260,7 +2708,7 @@
       <w:szCs w:val="18"/>
     </w:rPr>
   </w:style>
-  <w:style w:type="paragraph" w:styleId="TDC1">
+  <w:style w:type="paragraph" w:styleId="ndice1">
     <w:name w:val="toc 1"/>
     <w:basedOn w:val="Normal"/>
     <w:next w:val="Normal"/>
@@ -3272,9 +2720,9 @@
       <w:spacing w:after="100"/>
     </w:pPr>
   </w:style>
-  <w:style w:type="character" w:styleId="Hipervnculo">
+  <w:style w:type="character" w:styleId="Hiperligao">
     <w:name w:val="Hyperlink"/>
-    <w:basedOn w:val="Fuentedeprrafopredeter"/>
+    <w:basedOn w:val="Tipodeletrapredefinidodopargrafo"/>
     <w:uiPriority w:val="99"/>
     <w:unhideWhenUsed/>
     <w:rsid w:val="00DE63FF"/>
@@ -3552,7 +3000,7 @@
 </file>
 
 <file path=customXml/itemProps1.xml><?xml version="1.0" encoding="utf-8"?>
-<ds:datastoreItem xmlns:ds="http://schemas.openxmlformats.org/officeDocument/2006/customXml" ds:itemID="{58B895B6-BCD8-46F4-B2E2-15048E0E6E16}">
+<ds:datastoreItem xmlns:ds="http://schemas.openxmlformats.org/officeDocument/2006/customXml" ds:itemID="{B4F17002-3CAD-4200-996F-3FDA87A389DC}">
   <ds:schemaRefs>
     <ds:schemaRef ds:uri="http://schemas.openxmlformats.org/officeDocument/2006/bibliography"/>
   </ds:schemaRefs>

</xml_diff>